<commit_message>
fix the pipe&cylinder's pdf format
</commit_message>
<xml_diff>
--- a/converter/src/main/resources/template/form1.docx
+++ b/converter/src/main/resources/template/form1.docx
@@ -8,12 +8,13 @@
         <w:spacing w:before="0" w:after="312"/>
         <w:jc w:val="center"/>
         <w:rPr>
-          <w:rFonts w:eastAsia="方正书宋简体"/>
-          <w:bCs/>
-          <w:color w:val="FF0000"/>
+          <w:rFonts w:ascii="黑体" w:hAnsi="黑体" w:eastAsia="黑体"/>
+          <w:sz w:val="32"/>
+          <w:szCs w:val="32"/>
         </w:rPr>
       </w:pPr>
       <w:bookmarkStart w:id="0" w:name="_Toc474227656"/>
+      <w:bookmarkEnd w:id="0"/>
       <w:r>
         <w:rPr>
           <w:rFonts w:ascii="黑体" w:hAnsi="黑体" w:eastAsia="黑体"/>
@@ -21,15 +22,6 @@
           <w:szCs w:val="32"/>
         </w:rPr>
         <w:t>特种设备使用登记表</w:t>
-      </w:r>
-      <w:bookmarkEnd w:id="0"/>
-      <w:r>
-        <w:rPr>
-          <w:rFonts w:eastAsia="方正书宋简体"/>
-          <w:bCs/>
-          <w:color w:val="FF0000"/>
-        </w:rPr>
-        <w:t>②</w:t>
       </w:r>
     </w:p>
     <w:p>
@@ -44,10 +36,22 @@
       </w:r>
       <w:r>
         <w:rPr>
+          <w:rFonts w:eastAsia="方正书宋简体" w:cs="Times New Roman"/>
+          <w:bCs/>
+          <w:color w:val="000000"/>
+          <w:spacing w:val="4"/>
+          <w:sz w:val="22"/>
+          <w:szCs w:val="22"/>
+          <w:lang w:val="en-US" w:eastAsia="zh-CN" w:bidi="ar-SA"/>
+        </w:rPr>
+        <w:t>${registkind}</w:t>
+      </w:r>
+      <w:r>
+        <w:rPr>
           <w:sz w:val="22"/>
           <w:szCs w:val="22"/>
         </w:rPr>
-        <w:t>${registKind}</w:t>
+        <w:t xml:space="preserve"> </w:t>
       </w:r>
       <w:r>
         <w:rPr/>
@@ -131,19 +135,10 @@
               <w:pStyle w:val="Normal"/>
               <w:spacing w:lineRule="exact" w:line="330"/>
               <w:jc w:val="center"/>
-              <w:rPr>
-                <w:rFonts w:eastAsia="方正书宋简体"/>
-                <w:bCs/>
-                <w:color w:val="FF0000"/>
-              </w:rPr>
-            </w:pPr>
-            <w:r>
-              <w:rPr>
-                <w:rFonts w:eastAsia="方正书宋简体"/>
-                <w:bCs/>
-                <w:color w:val="FF0000"/>
-              </w:rPr>
-              <w:t>④</w:t>
+              <w:rPr/>
+            </w:pPr>
+            <w:r>
+              <w:rPr/>
             </w:r>
           </w:p>
         </w:tc>
@@ -170,29 +165,25 @@
               <w:pStyle w:val="Normal"/>
               <w:jc w:val="center"/>
               <w:rPr>
-                <w:rFonts w:eastAsia="方正书宋简体"/>
-                <w:bCs/>
-                <w:color w:val="FF0000"/>
-              </w:rPr>
-            </w:pPr>
-            <w:r>
-              <w:rPr>
-                <w:rFonts w:eastAsia="方正书宋简体"/>
-                <w:bCs/>
-                <w:color w:val="0070C0"/>
-                <w:sz w:val="24"/>
-                <w:szCs w:val="24"/>
+                <w:rFonts w:ascii="Times New Roman" w:hAnsi="Times New Roman" w:cs="Times New Roman" w:eastAsia="方正书宋简体"/>
+                <w:bCs/>
+                <w:color w:val="00000A"/>
+                <w:sz w:val="24"/>
+                <w:szCs w:val="24"/>
+                <w:lang w:val="en-US" w:eastAsia="zh-CN" w:bidi="ar-SA"/>
+              </w:rPr>
+            </w:pPr>
+            <w:r>
+              <w:rPr>
+                <w:rFonts w:ascii="Times New Roman" w:hAnsi="Times New Roman" w:cs="Times New Roman" w:eastAsia="方正书宋简体"/>
+                <w:bCs/>
+                <w:color w:val="00000A"/>
+                <w:sz w:val="24"/>
+                <w:szCs w:val="24"/>
+                <w:lang w:val="en-US" w:eastAsia="zh-CN" w:bidi="ar-SA"/>
               </w:rPr>
               <w:t>设备种类</w:t>
             </w:r>
-            <w:r>
-              <w:rPr>
-                <w:rFonts w:eastAsia="方正书宋简体"/>
-                <w:bCs/>
-                <w:color w:val="FF0000"/>
-              </w:rPr>
-              <w:t>⑤</w:t>
-            </w:r>
           </w:p>
         </w:tc>
         <w:tc>
@@ -220,30 +211,74 @@
               <w:rPr>
                 <w:rFonts w:eastAsia="方正书宋简体" w:cs="Times New Roman"/>
                 <w:bCs/>
+                <w:color w:val="000000"/>
+                <w:spacing w:val="4"/>
+                <w:sz w:val="22"/>
+                <w:szCs w:val="22"/>
+                <w:lang w:val="en-US" w:eastAsia="zh-CN" w:bidi="ar-SA"/>
+              </w:rPr>
+            </w:pPr>
+            <w:r>
+              <w:rPr>
+                <w:rFonts w:eastAsia="方正书宋简体" w:cs="Times New Roman"/>
+                <w:bCs/>
+                <w:color w:val="000000"/>
+                <w:spacing w:val="4"/>
+                <w:sz w:val="22"/>
+                <w:szCs w:val="22"/>
+                <w:lang w:val="en-US" w:eastAsia="zh-CN" w:bidi="ar-SA"/>
+              </w:rPr>
+              <w:t>${deviceCategory}</w:t>
+            </w:r>
+          </w:p>
+        </w:tc>
+        <w:tc>
+          <w:tcPr>
+            <w:tcW w:w="2246" w:type="dxa"/>
+            <w:tcBorders>
+              <w:top w:val="single" w:sz="8" w:space="0" w:color="00000A"/>
+              <w:left w:val="single" w:sz="6" w:space="0" w:color="00000A"/>
+              <w:bottom w:val="single" w:sz="6" w:space="0" w:color="00000A"/>
+              <w:insideH w:val="single" w:sz="6" w:space="0" w:color="00000A"/>
+              <w:right w:val="single" w:sz="6" w:space="0" w:color="00000A"/>
+              <w:insideV w:val="single" w:sz="6" w:space="0" w:color="00000A"/>
+            </w:tcBorders>
+            <w:shd w:fill="FFFFFF" w:val="clear"/>
+            <w:tcMar>
+              <w:left w:w="-7" w:type="dxa"/>
+            </w:tcMar>
+            <w:vAlign w:val="center"/>
+          </w:tcPr>
+          <w:p>
+            <w:pPr>
+              <w:pStyle w:val="Normal"/>
+              <w:spacing w:lineRule="exact" w:line="330"/>
+              <w:jc w:val="center"/>
+              <w:rPr>
+                <w:rFonts w:ascii="Times New Roman" w:hAnsi="Times New Roman" w:cs="Times New Roman" w:eastAsia="方正书宋简体"/>
+                <w:bCs/>
                 <w:color w:val="00000A"/>
-                <w:spacing w:val="4"/>
-                <w:sz w:val="22"/>
-                <w:szCs w:val="22"/>
-                <w:lang w:val="en-US" w:eastAsia="zh-CN" w:bidi="ar-SA"/>
-              </w:rPr>
-            </w:pPr>
-            <w:r>
-              <w:rPr>
-                <w:rFonts w:eastAsia="方正书宋简体" w:cs="Times New Roman"/>
+                <w:sz w:val="24"/>
+                <w:szCs w:val="24"/>
+                <w:lang w:val="en-US" w:eastAsia="zh-CN" w:bidi="ar-SA"/>
+              </w:rPr>
+            </w:pPr>
+            <w:r>
+              <w:rPr>
+                <w:rFonts w:ascii="Times New Roman" w:hAnsi="Times New Roman" w:cs="Times New Roman" w:eastAsia="方正书宋简体"/>
                 <w:bCs/>
                 <w:color w:val="00000A"/>
-                <w:spacing w:val="4"/>
-                <w:sz w:val="22"/>
-                <w:szCs w:val="22"/>
-                <w:lang w:val="en-US" w:eastAsia="zh-CN" w:bidi="ar-SA"/>
-              </w:rPr>
-              <w:t>${deviceCategory}</w:t>
-            </w:r>
-          </w:p>
-        </w:tc>
-        <w:tc>
-          <w:tcPr>
-            <w:tcW w:w="2246" w:type="dxa"/>
+                <w:sz w:val="24"/>
+                <w:szCs w:val="24"/>
+                <w:lang w:val="en-US" w:eastAsia="zh-CN" w:bidi="ar-SA"/>
+              </w:rPr>
+              <w:t>设备类别</w:t>
+            </w:r>
+          </w:p>
+        </w:tc>
+        <w:tc>
+          <w:tcPr>
+            <w:tcW w:w="2278" w:type="dxa"/>
             <w:tcBorders>
               <w:top w:val="single" w:sz="8" w:space="0" w:color="00000A"/>
               <w:left w:val="single" w:sz="6" w:space="0" w:color="00000A"/>
@@ -264,62 +299,20 @@
               <w:spacing w:lineRule="exact" w:line="330"/>
               <w:jc w:val="center"/>
               <w:rPr>
-                <w:rFonts w:eastAsia="方正书宋简体"/>
-                <w:bCs/>
-                <w:color w:val="0070C0"/>
-                <w:sz w:val="24"/>
-                <w:szCs w:val="24"/>
-              </w:rPr>
-            </w:pPr>
-            <w:r>
-              <w:rPr>
-                <w:rFonts w:eastAsia="方正书宋简体"/>
-                <w:bCs/>
-                <w:color w:val="0070C0"/>
-                <w:sz w:val="24"/>
-                <w:szCs w:val="24"/>
-              </w:rPr>
-              <w:t>设备类别</w:t>
-            </w:r>
-          </w:p>
-        </w:tc>
-        <w:tc>
-          <w:tcPr>
-            <w:tcW w:w="2278" w:type="dxa"/>
-            <w:tcBorders>
-              <w:top w:val="single" w:sz="8" w:space="0" w:color="00000A"/>
-              <w:left w:val="single" w:sz="6" w:space="0" w:color="00000A"/>
-              <w:bottom w:val="single" w:sz="6" w:space="0" w:color="00000A"/>
-              <w:insideH w:val="single" w:sz="6" w:space="0" w:color="00000A"/>
-              <w:right w:val="single" w:sz="6" w:space="0" w:color="00000A"/>
-              <w:insideV w:val="single" w:sz="6" w:space="0" w:color="00000A"/>
-            </w:tcBorders>
-            <w:shd w:fill="FFFFFF" w:val="clear"/>
-            <w:tcMar>
-              <w:left w:w="-7" w:type="dxa"/>
-            </w:tcMar>
-            <w:vAlign w:val="center"/>
-          </w:tcPr>
-          <w:p>
-            <w:pPr>
-              <w:pStyle w:val="Normal"/>
-              <w:spacing w:lineRule="exact" w:line="330"/>
-              <w:jc w:val="center"/>
-              <w:rPr>
-                <w:rFonts w:eastAsia="方正书宋简体" w:cs="Times New Roman"/>
-                <w:bCs/>
-                <w:color w:val="00000A"/>
-                <w:spacing w:val="4"/>
-                <w:sz w:val="22"/>
-                <w:szCs w:val="22"/>
-                <w:lang w:val="en-US" w:eastAsia="zh-CN" w:bidi="ar-SA"/>
-              </w:rPr>
-            </w:pPr>
-            <w:r>
-              <w:rPr>
-                <w:rFonts w:eastAsia="方正书宋简体" w:cs="Times New Roman"/>
-                <w:bCs/>
-                <w:color w:val="00000A"/>
+                <w:rFonts w:eastAsia="方正书宋简体" w:cs="Times New Roman"/>
+                <w:bCs/>
+                <w:color w:val="000000"/>
+                <w:spacing w:val="4"/>
+                <w:sz w:val="22"/>
+                <w:szCs w:val="22"/>
+                <w:lang w:val="en-US" w:eastAsia="zh-CN" w:bidi="ar-SA"/>
+              </w:rPr>
+            </w:pPr>
+            <w:r>
+              <w:rPr>
+                <w:rFonts w:eastAsia="方正书宋简体" w:cs="Times New Roman"/>
+                <w:bCs/>
+                <w:color w:val="000000"/>
                 <w:spacing w:val="4"/>
                 <w:sz w:val="22"/>
                 <w:szCs w:val="22"/>
@@ -398,20 +391,22 @@
               <w:pStyle w:val="Normal"/>
               <w:jc w:val="center"/>
               <w:rPr>
-                <w:rFonts w:eastAsia="方正书宋简体"/>
-                <w:bCs/>
-                <w:color w:val="0070C0"/>
-                <w:sz w:val="24"/>
-                <w:szCs w:val="24"/>
-              </w:rPr>
-            </w:pPr>
-            <w:r>
-              <w:rPr>
-                <w:rFonts w:eastAsia="方正书宋简体"/>
-                <w:bCs/>
-                <w:color w:val="0070C0"/>
-                <w:sz w:val="24"/>
-                <w:szCs w:val="24"/>
+                <w:rFonts w:ascii="Times New Roman" w:hAnsi="Times New Roman" w:cs="Times New Roman" w:eastAsia="方正书宋简体"/>
+                <w:bCs/>
+                <w:color w:val="00000A"/>
+                <w:sz w:val="24"/>
+                <w:szCs w:val="24"/>
+                <w:lang w:val="en-US" w:eastAsia="zh-CN" w:bidi="ar-SA"/>
+              </w:rPr>
+            </w:pPr>
+            <w:r>
+              <w:rPr>
+                <w:rFonts w:ascii="Times New Roman" w:hAnsi="Times New Roman" w:cs="Times New Roman" w:eastAsia="方正书宋简体"/>
+                <w:bCs/>
+                <w:color w:val="00000A"/>
+                <w:sz w:val="24"/>
+                <w:szCs w:val="24"/>
+                <w:lang w:val="en-US" w:eastAsia="zh-CN" w:bidi="ar-SA"/>
               </w:rPr>
               <w:t>设备品种</w:t>
             </w:r>
@@ -421,39 +416,39 @@
           <w:tcPr>
             <w:tcW w:w="2243" w:type="dxa"/>
             <w:tcBorders>
-              <w:top w:val="single" w:sz="6" w:space="0" w:color="00000A"/>
-              <w:left w:val="single" w:sz="6" w:space="0" w:color="00000A"/>
-              <w:bottom w:val="single" w:sz="6" w:space="0" w:color="00000A"/>
-              <w:insideH w:val="single" w:sz="6" w:space="0" w:color="00000A"/>
-              <w:right w:val="single" w:sz="6" w:space="0" w:color="00000A"/>
-              <w:insideV w:val="single" w:sz="6" w:space="0" w:color="00000A"/>
-            </w:tcBorders>
-            <w:shd w:fill="FFFFFF" w:val="clear"/>
-            <w:tcMar>
-              <w:left w:w="-7" w:type="dxa"/>
-            </w:tcMar>
-            <w:vAlign w:val="center"/>
-          </w:tcPr>
-          <w:p>
-            <w:pPr>
-              <w:pStyle w:val="Normal"/>
-              <w:spacing w:lineRule="exact" w:line="330"/>
-              <w:jc w:val="center"/>
-              <w:rPr>
-                <w:rFonts w:eastAsia="方正书宋简体" w:cs="Times New Roman"/>
-                <w:bCs/>
-                <w:color w:val="00000A"/>
-                <w:spacing w:val="4"/>
-                <w:sz w:val="22"/>
-                <w:szCs w:val="22"/>
-                <w:lang w:val="en-US" w:eastAsia="zh-CN" w:bidi="ar-SA"/>
-              </w:rPr>
-            </w:pPr>
-            <w:r>
-              <w:rPr>
-                <w:rFonts w:eastAsia="方正书宋简体" w:cs="Times New Roman"/>
-                <w:bCs/>
-                <w:color w:val="00000A"/>
+              <w:top w:val="single" w:sz="8" w:space="0" w:color="00000A"/>
+              <w:left w:val="single" w:sz="6" w:space="0" w:color="00000A"/>
+              <w:bottom w:val="single" w:sz="6" w:space="0" w:color="00000A"/>
+              <w:insideH w:val="single" w:sz="6" w:space="0" w:color="00000A"/>
+              <w:right w:val="single" w:sz="6" w:space="0" w:color="00000A"/>
+              <w:insideV w:val="single" w:sz="6" w:space="0" w:color="00000A"/>
+            </w:tcBorders>
+            <w:shd w:fill="FFFFFF" w:val="clear"/>
+            <w:tcMar>
+              <w:left w:w="-7" w:type="dxa"/>
+            </w:tcMar>
+            <w:vAlign w:val="center"/>
+          </w:tcPr>
+          <w:p>
+            <w:pPr>
+              <w:pStyle w:val="Normal"/>
+              <w:spacing w:lineRule="exact" w:line="330"/>
+              <w:jc w:val="center"/>
+              <w:rPr>
+                <w:rFonts w:eastAsia="方正书宋简体" w:cs="Times New Roman"/>
+                <w:bCs/>
+                <w:color w:val="000000"/>
+                <w:spacing w:val="4"/>
+                <w:sz w:val="22"/>
+                <w:szCs w:val="22"/>
+                <w:lang w:val="en-US" w:eastAsia="zh-CN" w:bidi="ar-SA"/>
+              </w:rPr>
+            </w:pPr>
+            <w:r>
+              <w:rPr>
+                <w:rFonts w:eastAsia="方正书宋简体" w:cs="Times New Roman"/>
+                <w:bCs/>
+                <w:color w:val="000000"/>
                 <w:spacing w:val="4"/>
                 <w:sz w:val="22"/>
                 <w:szCs w:val="22"/>
@@ -528,18 +523,18 @@
               <w:rPr>
                 <w:rFonts w:eastAsia="方正书宋简体" w:cs="Times New Roman"/>
                 <w:bCs/>
-                <w:color w:val="00000A"/>
-                <w:spacing w:val="4"/>
-                <w:sz w:val="22"/>
-                <w:szCs w:val="22"/>
-                <w:lang w:val="en-US" w:eastAsia="zh-CN" w:bidi="ar-SA"/>
-              </w:rPr>
-            </w:pPr>
-            <w:r>
-              <w:rPr>
-                <w:rFonts w:eastAsia="方正书宋简体" w:cs="Times New Roman"/>
-                <w:bCs/>
-                <w:color w:val="00000A"/>
+                <w:color w:val="000000"/>
+                <w:spacing w:val="4"/>
+                <w:sz w:val="22"/>
+                <w:szCs w:val="22"/>
+                <w:lang w:val="en-US" w:eastAsia="zh-CN" w:bidi="ar-SA"/>
+              </w:rPr>
+            </w:pPr>
+            <w:r>
+              <w:rPr>
+                <w:rFonts w:eastAsia="方正书宋简体" w:cs="Times New Roman"/>
+                <w:bCs/>
+                <w:color w:val="000000"/>
                 <w:spacing w:val="4"/>
                 <w:sz w:val="22"/>
                 <w:szCs w:val="22"/>
@@ -660,18 +655,18 @@
               <w:rPr>
                 <w:rFonts w:eastAsia="方正书宋简体" w:cs="Times New Roman"/>
                 <w:bCs/>
-                <w:color w:val="00000A"/>
-                <w:spacing w:val="4"/>
-                <w:sz w:val="22"/>
-                <w:szCs w:val="22"/>
-                <w:lang w:val="en-US" w:eastAsia="zh-CN" w:bidi="ar-SA"/>
-              </w:rPr>
-            </w:pPr>
-            <w:r>
-              <w:rPr>
-                <w:rFonts w:eastAsia="方正书宋简体" w:cs="Times New Roman"/>
-                <w:bCs/>
-                <w:color w:val="00000A"/>
+                <w:color w:val="000000"/>
+                <w:spacing w:val="4"/>
+                <w:sz w:val="22"/>
+                <w:szCs w:val="22"/>
+                <w:lang w:val="en-US" w:eastAsia="zh-CN" w:bidi="ar-SA"/>
+              </w:rPr>
+            </w:pPr>
+            <w:r>
+              <w:rPr>
+                <w:rFonts w:eastAsia="方正书宋简体" w:cs="Times New Roman"/>
+                <w:bCs/>
+                <w:color w:val="000000"/>
                 <w:spacing w:val="4"/>
                 <w:sz w:val="22"/>
                 <w:szCs w:val="22"/>
@@ -773,18 +768,18 @@
               <w:rPr>
                 <w:rFonts w:eastAsia="方正书宋简体" w:cs="Times New Roman"/>
                 <w:bCs/>
-                <w:color w:val="00000A"/>
-                <w:spacing w:val="4"/>
-                <w:sz w:val="22"/>
-                <w:szCs w:val="22"/>
-                <w:lang w:val="en-US" w:eastAsia="zh-CN" w:bidi="ar-SA"/>
-              </w:rPr>
-            </w:pPr>
-            <w:r>
-              <w:rPr>
-                <w:rFonts w:eastAsia="方正书宋简体" w:cs="Times New Roman"/>
-                <w:bCs/>
-                <w:color w:val="00000A"/>
+                <w:color w:val="000000"/>
+                <w:spacing w:val="4"/>
+                <w:sz w:val="22"/>
+                <w:szCs w:val="22"/>
+                <w:lang w:val="en-US" w:eastAsia="zh-CN" w:bidi="ar-SA"/>
+              </w:rPr>
+            </w:pPr>
+            <w:r>
+              <w:rPr>
+                <w:rFonts w:eastAsia="方正书宋简体" w:cs="Times New Roman"/>
+                <w:bCs/>
+                <w:color w:val="000000"/>
                 <w:spacing w:val="4"/>
                 <w:sz w:val="22"/>
                 <w:szCs w:val="22"/>
@@ -905,18 +900,18 @@
               <w:rPr>
                 <w:rFonts w:eastAsia="方正书宋简体" w:cs="Times New Roman"/>
                 <w:bCs/>
-                <w:color w:val="00000A"/>
-                <w:spacing w:val="4"/>
-                <w:sz w:val="22"/>
-                <w:szCs w:val="22"/>
-                <w:lang w:val="en-US" w:eastAsia="zh-CN" w:bidi="ar-SA"/>
-              </w:rPr>
-            </w:pPr>
-            <w:r>
-              <w:rPr>
-                <w:rFonts w:eastAsia="方正书宋简体" w:cs="Times New Roman"/>
-                <w:bCs/>
-                <w:color w:val="00000A"/>
+                <w:color w:val="000000"/>
+                <w:spacing w:val="4"/>
+                <w:sz w:val="22"/>
+                <w:szCs w:val="22"/>
+                <w:lang w:val="en-US" w:eastAsia="zh-CN" w:bidi="ar-SA"/>
+              </w:rPr>
+            </w:pPr>
+            <w:r>
+              <w:rPr>
+                <w:rFonts w:eastAsia="方正书宋简体" w:cs="Times New Roman"/>
+                <w:bCs/>
+                <w:color w:val="000000"/>
                 <w:spacing w:val="4"/>
                 <w:sz w:val="22"/>
                 <w:szCs w:val="22"/>
@@ -1095,39 +1090,39 @@
             <w:tcW w:w="6767" w:type="dxa"/>
             <w:gridSpan w:val="3"/>
             <w:tcBorders>
-              <w:top w:val="single" w:sz="8" w:space="0" w:color="00000A"/>
-              <w:left w:val="single" w:sz="6" w:space="0" w:color="00000A"/>
-              <w:bottom w:val="single" w:sz="6" w:space="0" w:color="00000A"/>
-              <w:insideH w:val="single" w:sz="6" w:space="0" w:color="00000A"/>
-              <w:right w:val="single" w:sz="6" w:space="0" w:color="00000A"/>
-              <w:insideV w:val="single" w:sz="6" w:space="0" w:color="00000A"/>
-            </w:tcBorders>
-            <w:shd w:fill="FFFFFF" w:val="clear"/>
-            <w:tcMar>
-              <w:left w:w="-7" w:type="dxa"/>
-            </w:tcMar>
-            <w:vAlign w:val="center"/>
-          </w:tcPr>
-          <w:p>
-            <w:pPr>
-              <w:pStyle w:val="Normal"/>
-              <w:spacing w:lineRule="exact" w:line="330"/>
-              <w:jc w:val="center"/>
-              <w:rPr>
-                <w:rFonts w:eastAsia="方正书宋简体" w:cs="Times New Roman"/>
-                <w:bCs/>
-                <w:color w:val="00000A"/>
-                <w:spacing w:val="4"/>
-                <w:sz w:val="22"/>
-                <w:szCs w:val="22"/>
-                <w:lang w:val="en-US" w:eastAsia="zh-CN" w:bidi="ar-SA"/>
-              </w:rPr>
-            </w:pPr>
-            <w:r>
-              <w:rPr>
-                <w:rFonts w:eastAsia="方正书宋简体" w:cs="Times New Roman"/>
-                <w:bCs/>
-                <w:color w:val="00000A"/>
+              <w:top w:val="single" w:sz="6" w:space="0" w:color="00000A"/>
+              <w:left w:val="single" w:sz="6" w:space="0" w:color="00000A"/>
+              <w:bottom w:val="single" w:sz="6" w:space="0" w:color="00000A"/>
+              <w:insideH w:val="single" w:sz="6" w:space="0" w:color="00000A"/>
+              <w:right w:val="single" w:sz="6" w:space="0" w:color="00000A"/>
+              <w:insideV w:val="single" w:sz="6" w:space="0" w:color="00000A"/>
+            </w:tcBorders>
+            <w:shd w:fill="FFFFFF" w:val="clear"/>
+            <w:tcMar>
+              <w:left w:w="-7" w:type="dxa"/>
+            </w:tcMar>
+            <w:vAlign w:val="center"/>
+          </w:tcPr>
+          <w:p>
+            <w:pPr>
+              <w:pStyle w:val="Normal"/>
+              <w:spacing w:lineRule="exact" w:line="330"/>
+              <w:jc w:val="center"/>
+              <w:rPr>
+                <w:rFonts w:eastAsia="方正书宋简体" w:cs="Times New Roman"/>
+                <w:bCs/>
+                <w:color w:val="000000"/>
+                <w:spacing w:val="4"/>
+                <w:sz w:val="22"/>
+                <w:szCs w:val="22"/>
+                <w:lang w:val="en-US" w:eastAsia="zh-CN" w:bidi="ar-SA"/>
+              </w:rPr>
+            </w:pPr>
+            <w:r>
+              <w:rPr>
+                <w:rFonts w:eastAsia="方正书宋简体" w:cs="Times New Roman"/>
+                <w:bCs/>
+                <w:color w:val="000000"/>
                 <w:spacing w:val="4"/>
                 <w:sz w:val="22"/>
                 <w:szCs w:val="22"/>
@@ -1249,18 +1244,18 @@
               <w:rPr>
                 <w:rFonts w:eastAsia="方正书宋简体" w:cs="Times New Roman"/>
                 <w:bCs/>
-                <w:color w:val="00000A"/>
-                <w:spacing w:val="4"/>
-                <w:sz w:val="22"/>
-                <w:szCs w:val="22"/>
-                <w:lang w:val="en-US" w:eastAsia="zh-CN" w:bidi="ar-SA"/>
-              </w:rPr>
-            </w:pPr>
-            <w:r>
-              <w:rPr>
-                <w:rFonts w:eastAsia="方正书宋简体" w:cs="Times New Roman"/>
-                <w:bCs/>
-                <w:color w:val="00000A"/>
+                <w:color w:val="000000"/>
+                <w:spacing w:val="4"/>
+                <w:sz w:val="22"/>
+                <w:szCs w:val="22"/>
+                <w:lang w:val="en-US" w:eastAsia="zh-CN" w:bidi="ar-SA"/>
+              </w:rPr>
+            </w:pPr>
+            <w:r>
+              <w:rPr>
+                <w:rFonts w:eastAsia="方正书宋简体" w:cs="Times New Roman"/>
+                <w:bCs/>
+                <w:color w:val="000000"/>
                 <w:spacing w:val="4"/>
                 <w:sz w:val="22"/>
                 <w:szCs w:val="22"/>
@@ -1382,18 +1377,18 @@
               <w:rPr>
                 <w:rFonts w:eastAsia="方正书宋简体" w:cs="Times New Roman"/>
                 <w:bCs/>
-                <w:color w:val="00000A"/>
-                <w:spacing w:val="4"/>
-                <w:sz w:val="22"/>
-                <w:szCs w:val="22"/>
-                <w:lang w:val="en-US" w:eastAsia="zh-CN" w:bidi="ar-SA"/>
-              </w:rPr>
-            </w:pPr>
-            <w:r>
-              <w:rPr>
-                <w:rFonts w:eastAsia="方正书宋简体" w:cs="Times New Roman"/>
-                <w:bCs/>
-                <w:color w:val="00000A"/>
+                <w:color w:val="000000"/>
+                <w:spacing w:val="4"/>
+                <w:sz w:val="22"/>
+                <w:szCs w:val="22"/>
+                <w:lang w:val="en-US" w:eastAsia="zh-CN" w:bidi="ar-SA"/>
+              </w:rPr>
+            </w:pPr>
+            <w:r>
+              <w:rPr>
+                <w:rFonts w:eastAsia="方正书宋简体" w:cs="Times New Roman"/>
+                <w:bCs/>
+                <w:color w:val="000000"/>
                 <w:spacing w:val="4"/>
                 <w:sz w:val="22"/>
                 <w:szCs w:val="22"/>
@@ -1516,18 +1511,18 @@
               <w:rPr>
                 <w:rFonts w:eastAsia="方正书宋简体" w:cs="Times New Roman"/>
                 <w:bCs/>
-                <w:color w:val="00000A"/>
-                <w:spacing w:val="4"/>
-                <w:sz w:val="22"/>
-                <w:szCs w:val="22"/>
-                <w:lang w:val="en-US" w:eastAsia="zh-CN" w:bidi="ar-SA"/>
-              </w:rPr>
-            </w:pPr>
-            <w:r>
-              <w:rPr>
-                <w:rFonts w:eastAsia="方正书宋简体" w:cs="Times New Roman"/>
-                <w:bCs/>
-                <w:color w:val="00000A"/>
+                <w:color w:val="000000"/>
+                <w:spacing w:val="4"/>
+                <w:sz w:val="22"/>
+                <w:szCs w:val="22"/>
+                <w:lang w:val="en-US" w:eastAsia="zh-CN" w:bidi="ar-SA"/>
+              </w:rPr>
+            </w:pPr>
+            <w:r>
+              <w:rPr>
+                <w:rFonts w:eastAsia="方正书宋简体" w:cs="Times New Roman"/>
+                <w:bCs/>
+                <w:color w:val="000000"/>
                 <w:spacing w:val="4"/>
                 <w:sz w:val="22"/>
                 <w:szCs w:val="22"/>
@@ -1650,18 +1645,18 @@
               <w:rPr>
                 <w:rFonts w:eastAsia="方正书宋简体" w:cs="Times New Roman"/>
                 <w:bCs/>
-                <w:color w:val="00000A"/>
-                <w:spacing w:val="4"/>
-                <w:sz w:val="22"/>
-                <w:szCs w:val="22"/>
-                <w:lang w:val="en-US" w:eastAsia="zh-CN" w:bidi="ar-SA"/>
-              </w:rPr>
-            </w:pPr>
-            <w:r>
-              <w:rPr>
-                <w:rFonts w:eastAsia="方正书宋简体" w:cs="Times New Roman"/>
-                <w:bCs/>
-                <w:color w:val="00000A"/>
+                <w:color w:val="000000"/>
+                <w:spacing w:val="4"/>
+                <w:sz w:val="22"/>
+                <w:szCs w:val="22"/>
+                <w:lang w:val="en-US" w:eastAsia="zh-CN" w:bidi="ar-SA"/>
+              </w:rPr>
+            </w:pPr>
+            <w:r>
+              <w:rPr>
+                <w:rFonts w:eastAsia="方正书宋简体" w:cs="Times New Roman"/>
+                <w:bCs/>
+                <w:color w:val="000000"/>
                 <w:spacing w:val="4"/>
                 <w:sz w:val="22"/>
                 <w:szCs w:val="22"/>
@@ -1784,18 +1779,18 @@
               <w:rPr>
                 <w:rFonts w:eastAsia="方正书宋简体" w:cs="Times New Roman"/>
                 <w:bCs/>
-                <w:color w:val="00000A"/>
-                <w:spacing w:val="4"/>
-                <w:sz w:val="22"/>
-                <w:szCs w:val="22"/>
-                <w:lang w:val="en-US" w:eastAsia="zh-CN" w:bidi="ar-SA"/>
-              </w:rPr>
-            </w:pPr>
-            <w:r>
-              <w:rPr>
-                <w:rFonts w:eastAsia="方正书宋简体" w:cs="Times New Roman"/>
-                <w:bCs/>
-                <w:color w:val="00000A"/>
+                <w:color w:val="000000"/>
+                <w:spacing w:val="4"/>
+                <w:sz w:val="22"/>
+                <w:szCs w:val="22"/>
+                <w:lang w:val="en-US" w:eastAsia="zh-CN" w:bidi="ar-SA"/>
+              </w:rPr>
+            </w:pPr>
+            <w:r>
+              <w:rPr>
+                <w:rFonts w:eastAsia="方正书宋简体" w:cs="Times New Roman"/>
+                <w:bCs/>
+                <w:color w:val="000000"/>
                 <w:spacing w:val="4"/>
                 <w:sz w:val="22"/>
                 <w:szCs w:val="22"/>
@@ -1917,18 +1912,18 @@
               <w:rPr>
                 <w:rFonts w:eastAsia="方正书宋简体" w:cs="Times New Roman"/>
                 <w:bCs/>
-                <w:color w:val="00000A"/>
-                <w:spacing w:val="4"/>
-                <w:sz w:val="22"/>
-                <w:szCs w:val="22"/>
-                <w:lang w:val="en-US" w:eastAsia="zh-CN" w:bidi="ar-SA"/>
-              </w:rPr>
-            </w:pPr>
-            <w:r>
-              <w:rPr>
-                <w:rFonts w:eastAsia="方正书宋简体" w:cs="Times New Roman"/>
-                <w:bCs/>
-                <w:color w:val="00000A"/>
+                <w:color w:val="000000"/>
+                <w:spacing w:val="4"/>
+                <w:sz w:val="22"/>
+                <w:szCs w:val="22"/>
+                <w:lang w:val="en-US" w:eastAsia="zh-CN" w:bidi="ar-SA"/>
+              </w:rPr>
+            </w:pPr>
+            <w:r>
+              <w:rPr>
+                <w:rFonts w:eastAsia="方正书宋简体" w:cs="Times New Roman"/>
+                <w:bCs/>
+                <w:color w:val="000000"/>
                 <w:spacing w:val="4"/>
                 <w:sz w:val="22"/>
                 <w:szCs w:val="22"/>
@@ -2011,7 +2006,8 @@
               <w:rPr>
                 <w:rFonts w:eastAsia="方正书宋简体"/>
                 <w:bCs/>
-                <w:color w:val="FF0000"/>
+                <w:sz w:val="24"/>
+                <w:szCs w:val="24"/>
               </w:rPr>
             </w:pPr>
             <w:r>
@@ -2022,14 +2018,6 @@
                 <w:szCs w:val="24"/>
               </w:rPr>
               <w:t>使用单位</w:t>
-            </w:r>
-            <w:r>
-              <w:rPr>
-                <w:rFonts w:eastAsia="方正书宋简体"/>
-                <w:bCs/>
-                <w:color w:val="FF0000"/>
-              </w:rPr>
-              <w:t>⑥</w:t>
             </w:r>
           </w:p>
           <w:p>
@@ -2060,39 +2048,39 @@
           <w:tcPr>
             <w:tcW w:w="2243" w:type="dxa"/>
             <w:tcBorders>
-              <w:top w:val="nil"/>
-              <w:left w:val="single" w:sz="6" w:space="0" w:color="00000A"/>
-              <w:bottom w:val="single" w:sz="6" w:space="0" w:color="00000A"/>
-              <w:insideH w:val="single" w:sz="6" w:space="0" w:color="00000A"/>
-              <w:right w:val="single" w:sz="6" w:space="0" w:color="00000A"/>
-              <w:insideV w:val="single" w:sz="6" w:space="0" w:color="00000A"/>
-            </w:tcBorders>
-            <w:shd w:fill="FFFFFF" w:val="clear"/>
-            <w:tcMar>
-              <w:left w:w="-7" w:type="dxa"/>
-            </w:tcMar>
-            <w:vAlign w:val="center"/>
-          </w:tcPr>
-          <w:p>
-            <w:pPr>
-              <w:pStyle w:val="Normal"/>
-              <w:spacing w:lineRule="exact" w:line="330"/>
-              <w:jc w:val="center"/>
-              <w:rPr>
-                <w:rFonts w:eastAsia="方正书宋简体" w:cs="Times New Roman"/>
-                <w:bCs/>
-                <w:color w:val="00000A"/>
-                <w:spacing w:val="4"/>
-                <w:sz w:val="22"/>
-                <w:szCs w:val="22"/>
-                <w:lang w:val="en-US" w:eastAsia="zh-CN" w:bidi="ar-SA"/>
-              </w:rPr>
-            </w:pPr>
-            <w:r>
-              <w:rPr>
-                <w:rFonts w:eastAsia="方正书宋简体" w:cs="Times New Roman"/>
-                <w:bCs/>
-                <w:color w:val="00000A"/>
+              <w:top w:val="single" w:sz="8" w:space="0" w:color="00000A"/>
+              <w:left w:val="single" w:sz="6" w:space="0" w:color="00000A"/>
+              <w:bottom w:val="single" w:sz="6" w:space="0" w:color="00000A"/>
+              <w:insideH w:val="single" w:sz="6" w:space="0" w:color="00000A"/>
+              <w:right w:val="single" w:sz="6" w:space="0" w:color="00000A"/>
+              <w:insideV w:val="single" w:sz="6" w:space="0" w:color="00000A"/>
+            </w:tcBorders>
+            <w:shd w:fill="FFFFFF" w:val="clear"/>
+            <w:tcMar>
+              <w:left w:w="-7" w:type="dxa"/>
+            </w:tcMar>
+            <w:vAlign w:val="center"/>
+          </w:tcPr>
+          <w:p>
+            <w:pPr>
+              <w:pStyle w:val="Normal"/>
+              <w:spacing w:lineRule="exact" w:line="330"/>
+              <w:jc w:val="center"/>
+              <w:rPr>
+                <w:rFonts w:eastAsia="方正书宋简体" w:cs="Times New Roman"/>
+                <w:bCs/>
+                <w:color w:val="000000"/>
+                <w:spacing w:val="4"/>
+                <w:sz w:val="22"/>
+                <w:szCs w:val="22"/>
+                <w:lang w:val="en-US" w:eastAsia="zh-CN" w:bidi="ar-SA"/>
+              </w:rPr>
+            </w:pPr>
+            <w:r>
+              <w:rPr>
+                <w:rFonts w:eastAsia="方正书宋简体" w:cs="Times New Roman"/>
+                <w:bCs/>
+                <w:color w:val="000000"/>
                 <w:spacing w:val="4"/>
                 <w:sz w:val="22"/>
                 <w:szCs w:val="22"/>
@@ -2167,18 +2155,18 @@
               <w:rPr>
                 <w:rFonts w:eastAsia="方正书宋简体" w:cs="Times New Roman"/>
                 <w:bCs/>
-                <w:color w:val="00000A"/>
-                <w:spacing w:val="4"/>
-                <w:sz w:val="22"/>
-                <w:szCs w:val="22"/>
-                <w:lang w:val="en-US" w:eastAsia="zh-CN" w:bidi="ar-SA"/>
-              </w:rPr>
-            </w:pPr>
-            <w:r>
-              <w:rPr>
-                <w:rFonts w:eastAsia="方正书宋简体" w:cs="Times New Roman"/>
-                <w:bCs/>
-                <w:color w:val="00000A"/>
+                <w:color w:val="000000"/>
+                <w:spacing w:val="4"/>
+                <w:sz w:val="22"/>
+                <w:szCs w:val="22"/>
+                <w:lang w:val="en-US" w:eastAsia="zh-CN" w:bidi="ar-SA"/>
+              </w:rPr>
+            </w:pPr>
+            <w:r>
+              <w:rPr>
+                <w:rFonts w:eastAsia="方正书宋简体" w:cs="Times New Roman"/>
+                <w:bCs/>
+                <w:color w:val="000000"/>
                 <w:spacing w:val="4"/>
                 <w:sz w:val="22"/>
                 <w:szCs w:val="22"/>
@@ -2299,18 +2287,18 @@
               <w:rPr>
                 <w:rFonts w:eastAsia="方正书宋简体" w:cs="Times New Roman"/>
                 <w:bCs/>
-                <w:color w:val="00000A"/>
-                <w:spacing w:val="4"/>
-                <w:sz w:val="22"/>
-                <w:szCs w:val="22"/>
-                <w:lang w:val="en-US" w:eastAsia="zh-CN" w:bidi="ar-SA"/>
-              </w:rPr>
-            </w:pPr>
-            <w:r>
-              <w:rPr>
-                <w:rFonts w:eastAsia="方正书宋简体" w:cs="Times New Roman"/>
-                <w:bCs/>
-                <w:color w:val="00000A"/>
+                <w:color w:val="000000"/>
+                <w:spacing w:val="4"/>
+                <w:sz w:val="22"/>
+                <w:szCs w:val="22"/>
+                <w:lang w:val="en-US" w:eastAsia="zh-CN" w:bidi="ar-SA"/>
+              </w:rPr>
+            </w:pPr>
+            <w:r>
+              <w:rPr>
+                <w:rFonts w:eastAsia="方正书宋简体" w:cs="Times New Roman"/>
+                <w:bCs/>
+                <w:color w:val="000000"/>
                 <w:spacing w:val="4"/>
                 <w:sz w:val="22"/>
                 <w:szCs w:val="22"/>
@@ -2385,18 +2373,18 @@
               <w:rPr>
                 <w:rFonts w:eastAsia="方正书宋简体" w:cs="Times New Roman"/>
                 <w:bCs/>
-                <w:color w:val="00000A"/>
-                <w:spacing w:val="4"/>
-                <w:sz w:val="22"/>
-                <w:szCs w:val="22"/>
-                <w:lang w:val="en-US" w:eastAsia="zh-CN" w:bidi="ar-SA"/>
-              </w:rPr>
-            </w:pPr>
-            <w:r>
-              <w:rPr>
-                <w:rFonts w:eastAsia="方正书宋简体" w:cs="Times New Roman"/>
-                <w:bCs/>
-                <w:color w:val="00000A"/>
+                <w:color w:val="000000"/>
+                <w:spacing w:val="4"/>
+                <w:sz w:val="22"/>
+                <w:szCs w:val="22"/>
+                <w:lang w:val="en-US" w:eastAsia="zh-CN" w:bidi="ar-SA"/>
+              </w:rPr>
+            </w:pPr>
+            <w:r>
+              <w:rPr>
+                <w:rFonts w:eastAsia="方正书宋简体" w:cs="Times New Roman"/>
+                <w:bCs/>
+                <w:color w:val="000000"/>
                 <w:spacing w:val="4"/>
                 <w:sz w:val="22"/>
                 <w:szCs w:val="22"/>
@@ -2517,18 +2505,18 @@
               <w:rPr>
                 <w:rFonts w:eastAsia="方正书宋简体" w:cs="Times New Roman"/>
                 <w:bCs/>
-                <w:color w:val="00000A"/>
-                <w:spacing w:val="4"/>
-                <w:sz w:val="22"/>
-                <w:szCs w:val="22"/>
-                <w:lang w:val="en-US" w:eastAsia="zh-CN" w:bidi="ar-SA"/>
-              </w:rPr>
-            </w:pPr>
-            <w:r>
-              <w:rPr>
-                <w:rFonts w:eastAsia="方正书宋简体" w:cs="Times New Roman"/>
-                <w:bCs/>
-                <w:color w:val="00000A"/>
+                <w:color w:val="000000"/>
+                <w:spacing w:val="4"/>
+                <w:sz w:val="22"/>
+                <w:szCs w:val="22"/>
+                <w:lang w:val="en-US" w:eastAsia="zh-CN" w:bidi="ar-SA"/>
+              </w:rPr>
+            </w:pPr>
+            <w:r>
+              <w:rPr>
+                <w:rFonts w:eastAsia="方正书宋简体" w:cs="Times New Roman"/>
+                <w:bCs/>
+                <w:color w:val="000000"/>
                 <w:spacing w:val="4"/>
                 <w:sz w:val="22"/>
                 <w:szCs w:val="22"/>
@@ -2603,18 +2591,18 @@
               <w:rPr>
                 <w:rFonts w:eastAsia="方正书宋简体" w:cs="Times New Roman"/>
                 <w:bCs/>
-                <w:color w:val="00000A"/>
-                <w:spacing w:val="4"/>
-                <w:sz w:val="22"/>
-                <w:szCs w:val="22"/>
-                <w:lang w:val="en-US" w:eastAsia="zh-CN" w:bidi="ar-SA"/>
-              </w:rPr>
-            </w:pPr>
-            <w:r>
-              <w:rPr>
-                <w:rFonts w:eastAsia="方正书宋简体" w:cs="Times New Roman"/>
-                <w:bCs/>
-                <w:color w:val="00000A"/>
+                <w:color w:val="000000"/>
+                <w:spacing w:val="4"/>
+                <w:sz w:val="22"/>
+                <w:szCs w:val="22"/>
+                <w:lang w:val="en-US" w:eastAsia="zh-CN" w:bidi="ar-SA"/>
+              </w:rPr>
+            </w:pPr>
+            <w:r>
+              <w:rPr>
+                <w:rFonts w:eastAsia="方正书宋简体" w:cs="Times New Roman"/>
+                <w:bCs/>
+                <w:color w:val="000000"/>
                 <w:spacing w:val="4"/>
                 <w:sz w:val="22"/>
                 <w:szCs w:val="22"/>
@@ -2714,6 +2702,92 @@
           <w:tcPr>
             <w:tcW w:w="2243" w:type="dxa"/>
             <w:tcBorders>
+              <w:top w:val="nil"/>
+              <w:left w:val="single" w:sz="6" w:space="0" w:color="00000A"/>
+              <w:bottom w:val="single" w:sz="6" w:space="0" w:color="00000A"/>
+              <w:insideH w:val="single" w:sz="6" w:space="0" w:color="00000A"/>
+              <w:right w:val="single" w:sz="6" w:space="0" w:color="00000A"/>
+              <w:insideV w:val="single" w:sz="6" w:space="0" w:color="00000A"/>
+            </w:tcBorders>
+            <w:shd w:fill="FFFFFF" w:val="clear"/>
+            <w:tcMar>
+              <w:left w:w="-7" w:type="dxa"/>
+            </w:tcMar>
+            <w:vAlign w:val="center"/>
+          </w:tcPr>
+          <w:p>
+            <w:pPr>
+              <w:pStyle w:val="Normal"/>
+              <w:spacing w:lineRule="exact" w:line="330"/>
+              <w:jc w:val="center"/>
+              <w:rPr>
+                <w:rFonts w:eastAsia="Times Romans" w:cs="Times New Roman"/>
+                <w:bCs/>
+                <w:color w:val="000000"/>
+                <w:spacing w:val="4"/>
+                <w:sz w:val="22"/>
+                <w:szCs w:val="22"/>
+                <w:lang w:val="en-US" w:eastAsia="zh-CN" w:bidi="ar-SA"/>
+              </w:rPr>
+            </w:pPr>
+            <w:r>
+              <w:rPr>
+                <w:rFonts w:eastAsia="Times Romans" w:cs="Times New Roman"/>
+                <w:bCs/>
+                <w:color w:val="000000"/>
+                <w:spacing w:val="4"/>
+                <w:sz w:val="22"/>
+                <w:szCs w:val="22"/>
+                <w:lang w:val="en-US" w:eastAsia="zh-CN" w:bidi="ar-SA"/>
+              </w:rPr>
+              <w:t>${safeAdministrator}</w:t>
+            </w:r>
+          </w:p>
+        </w:tc>
+        <w:tc>
+          <w:tcPr>
+            <w:tcW w:w="2246" w:type="dxa"/>
+            <w:tcBorders>
+              <w:top w:val="single" w:sz="6" w:space="0" w:color="00000A"/>
+              <w:left w:val="single" w:sz="6" w:space="0" w:color="00000A"/>
+              <w:bottom w:val="single" w:sz="6" w:space="0" w:color="00000A"/>
+              <w:insideH w:val="single" w:sz="6" w:space="0" w:color="00000A"/>
+              <w:right w:val="single" w:sz="6" w:space="0" w:color="00000A"/>
+              <w:insideV w:val="single" w:sz="6" w:space="0" w:color="00000A"/>
+            </w:tcBorders>
+            <w:shd w:fill="FFFFFF" w:val="clear"/>
+            <w:tcMar>
+              <w:left w:w="-7" w:type="dxa"/>
+            </w:tcMar>
+            <w:vAlign w:val="center"/>
+          </w:tcPr>
+          <w:p>
+            <w:pPr>
+              <w:pStyle w:val="Normal"/>
+              <w:spacing w:lineRule="exact" w:line="330"/>
+              <w:jc w:val="center"/>
+              <w:rPr>
+                <w:rFonts w:eastAsia="方正书宋简体"/>
+                <w:bCs/>
+                <w:sz w:val="24"/>
+                <w:szCs w:val="24"/>
+              </w:rPr>
+            </w:pPr>
+            <w:r>
+              <w:rPr>
+                <w:rFonts w:eastAsia="方正书宋简体"/>
+                <w:bCs/>
+                <w:sz w:val="24"/>
+                <w:szCs w:val="24"/>
+              </w:rPr>
+              <w:t>移动电话</w:t>
+            </w:r>
+          </w:p>
+        </w:tc>
+        <w:tc>
+          <w:tcPr>
+            <w:tcW w:w="2278" w:type="dxa"/>
+            <w:tcBorders>
               <w:top w:val="single" w:sz="6" w:space="0" w:color="00000A"/>
               <w:left w:val="single" w:sz="6" w:space="0" w:color="00000A"/>
               <w:bottom w:val="single" w:sz="6" w:space="0" w:color="00000A"/>
@@ -2735,104 +2809,18 @@
               <w:rPr>
                 <w:rFonts w:eastAsia="方正书宋简体" w:cs="Times New Roman"/>
                 <w:bCs/>
-                <w:color w:val="00000A"/>
-                <w:spacing w:val="4"/>
-                <w:sz w:val="22"/>
-                <w:szCs w:val="22"/>
-                <w:lang w:val="en-US" w:eastAsia="zh-CN" w:bidi="ar-SA"/>
-              </w:rPr>
-            </w:pPr>
-            <w:r>
-              <w:rPr>
-                <w:rFonts w:eastAsia="方正书宋简体" w:cs="Times New Roman"/>
-                <w:bCs/>
-                <w:color w:val="00000A"/>
-                <w:spacing w:val="4"/>
-                <w:sz w:val="22"/>
-                <w:szCs w:val="22"/>
-                <w:lang w:val="en-US" w:eastAsia="zh-CN" w:bidi="ar-SA"/>
-              </w:rPr>
-              <w:t>${safeAdministrator}</w:t>
-            </w:r>
-          </w:p>
-        </w:tc>
-        <w:tc>
-          <w:tcPr>
-            <w:tcW w:w="2246" w:type="dxa"/>
-            <w:tcBorders>
-              <w:top w:val="single" w:sz="6" w:space="0" w:color="00000A"/>
-              <w:left w:val="single" w:sz="6" w:space="0" w:color="00000A"/>
-              <w:bottom w:val="single" w:sz="6" w:space="0" w:color="00000A"/>
-              <w:insideH w:val="single" w:sz="6" w:space="0" w:color="00000A"/>
-              <w:right w:val="single" w:sz="6" w:space="0" w:color="00000A"/>
-              <w:insideV w:val="single" w:sz="6" w:space="0" w:color="00000A"/>
-            </w:tcBorders>
-            <w:shd w:fill="FFFFFF" w:val="clear"/>
-            <w:tcMar>
-              <w:left w:w="-7" w:type="dxa"/>
-            </w:tcMar>
-            <w:vAlign w:val="center"/>
-          </w:tcPr>
-          <w:p>
-            <w:pPr>
-              <w:pStyle w:val="Normal"/>
-              <w:spacing w:lineRule="exact" w:line="330"/>
-              <w:jc w:val="center"/>
-              <w:rPr>
-                <w:rFonts w:eastAsia="方正书宋简体"/>
-                <w:bCs/>
-                <w:sz w:val="24"/>
-                <w:szCs w:val="24"/>
-              </w:rPr>
-            </w:pPr>
-            <w:r>
-              <w:rPr>
-                <w:rFonts w:eastAsia="方正书宋简体"/>
-                <w:bCs/>
-                <w:sz w:val="24"/>
-                <w:szCs w:val="24"/>
-              </w:rPr>
-              <w:t>移动电话</w:t>
-            </w:r>
-          </w:p>
-        </w:tc>
-        <w:tc>
-          <w:tcPr>
-            <w:tcW w:w="2278" w:type="dxa"/>
-            <w:tcBorders>
-              <w:top w:val="single" w:sz="6" w:space="0" w:color="00000A"/>
-              <w:left w:val="single" w:sz="6" w:space="0" w:color="00000A"/>
-              <w:bottom w:val="single" w:sz="6" w:space="0" w:color="00000A"/>
-              <w:insideH w:val="single" w:sz="6" w:space="0" w:color="00000A"/>
-              <w:right w:val="single" w:sz="8" w:space="0" w:color="00000A"/>
-              <w:insideV w:val="single" w:sz="8" w:space="0" w:color="00000A"/>
-            </w:tcBorders>
-            <w:shd w:fill="FFFFFF" w:val="clear"/>
-            <w:tcMar>
-              <w:left w:w="-7" w:type="dxa"/>
-            </w:tcMar>
-            <w:vAlign w:val="center"/>
-          </w:tcPr>
-          <w:p>
-            <w:pPr>
-              <w:pStyle w:val="Normal"/>
-              <w:spacing w:lineRule="exact" w:line="330"/>
-              <w:jc w:val="center"/>
-              <w:rPr>
-                <w:rFonts w:eastAsia="方正书宋简体" w:cs="Times New Roman"/>
-                <w:bCs/>
-                <w:color w:val="00000A"/>
-                <w:spacing w:val="4"/>
-                <w:sz w:val="22"/>
-                <w:szCs w:val="22"/>
-                <w:lang w:val="en-US" w:eastAsia="zh-CN" w:bidi="ar-SA"/>
-              </w:rPr>
-            </w:pPr>
-            <w:r>
-              <w:rPr>
-                <w:rFonts w:eastAsia="方正书宋简体" w:cs="Times New Roman"/>
-                <w:bCs/>
-                <w:color w:val="00000A"/>
+                <w:color w:val="000000"/>
+                <w:spacing w:val="4"/>
+                <w:sz w:val="22"/>
+                <w:szCs w:val="22"/>
+                <w:lang w:val="en-US" w:eastAsia="zh-CN" w:bidi="ar-SA"/>
+              </w:rPr>
+            </w:pPr>
+            <w:r>
+              <w:rPr>
+                <w:rFonts w:eastAsia="方正书宋简体" w:cs="Times New Roman"/>
+                <w:bCs/>
+                <w:color w:val="000000"/>
                 <w:spacing w:val="4"/>
                 <w:sz w:val="22"/>
                 <w:szCs w:val="22"/>
@@ -2933,12 +2921,12 @@
             <w:tcW w:w="6767" w:type="dxa"/>
             <w:gridSpan w:val="3"/>
             <w:tcBorders>
-              <w:top w:val="single" w:sz="6" w:space="0" w:color="00000A"/>
-              <w:left w:val="single" w:sz="6" w:space="0" w:color="00000A"/>
-              <w:bottom w:val="single" w:sz="6" w:space="0" w:color="00000A"/>
-              <w:insideH w:val="single" w:sz="6" w:space="0" w:color="00000A"/>
-              <w:right w:val="single" w:sz="8" w:space="0" w:color="00000A"/>
-              <w:insideV w:val="single" w:sz="8" w:space="0" w:color="00000A"/>
+              <w:top w:val="nil"/>
+              <w:left w:val="single" w:sz="6" w:space="0" w:color="00000A"/>
+              <w:bottom w:val="single" w:sz="6" w:space="0" w:color="00000A"/>
+              <w:insideH w:val="single" w:sz="6" w:space="0" w:color="00000A"/>
+              <w:right w:val="single" w:sz="6" w:space="0" w:color="00000A"/>
+              <w:insideV w:val="single" w:sz="6" w:space="0" w:color="00000A"/>
             </w:tcBorders>
             <w:shd w:fill="FFFFFF" w:val="clear"/>
             <w:tcMar>
@@ -3772,30 +3760,22 @@
               <w:spacing w:lineRule="exact" w:line="330"/>
               <w:jc w:val="center"/>
               <w:rPr>
-                <w:rFonts w:eastAsia="方正书宋简体"/>
-                <w:bCs/>
-                <w:color w:val="0070C0"/>
-                <w:sz w:val="24"/>
-                <w:szCs w:val="24"/>
-              </w:rPr>
-            </w:pPr>
-            <w:r>
-              <w:rPr>
-                <w:rFonts w:eastAsia="方正书宋简体"/>
-                <w:bCs/>
-                <w:color w:val="0070C0"/>
-                <w:sz w:val="24"/>
-                <w:szCs w:val="24"/>
-              </w:rPr>
-              <w:t>⑧</w:t>
-            </w:r>
-            <w:r>
-              <w:rPr>
-                <w:rFonts w:eastAsia="方正书宋简体"/>
-                <w:bCs/>
-                <w:color w:val="0070C0"/>
-                <w:sz w:val="24"/>
-                <w:szCs w:val="24"/>
+                <w:rFonts w:ascii="Times New Roman" w:hAnsi="Times New Roman" w:cs="Times New Roman" w:eastAsia="方正书宋简体"/>
+                <w:bCs/>
+                <w:color w:val="00000A"/>
+                <w:sz w:val="24"/>
+                <w:szCs w:val="24"/>
+                <w:lang w:val="en-US" w:eastAsia="zh-CN" w:bidi="ar-SA"/>
+              </w:rPr>
+            </w:pPr>
+            <w:r>
+              <w:rPr>
+                <w:rFonts w:ascii="Times New Roman" w:hAnsi="Times New Roman" w:cs="Times New Roman" w:eastAsia="方正书宋简体"/>
+                <w:bCs/>
+                <w:color w:val="00000A"/>
+                <w:sz w:val="24"/>
+                <w:szCs w:val="24"/>
+                <w:lang w:val="en-US" w:eastAsia="zh-CN" w:bidi="ar-SA"/>
               </w:rPr>
               <w:t>检验结论</w:t>
             </w:r>
@@ -4088,27 +4068,20 @@
               <w:spacing w:lineRule="exact" w:line="400"/>
               <w:ind w:left="105" w:right="105" w:firstLine="480"/>
               <w:rPr>
-                <w:rFonts w:eastAsia="方正书宋简体"/>
-                <w:bCs/>
-                <w:color w:val="FF0000"/>
-              </w:rPr>
-            </w:pPr>
-            <w:r>
-              <w:rPr>
                 <w:rFonts w:ascii="黑体" w:hAnsi="黑体" w:eastAsia="黑体"/>
                 <w:bCs/>
                 <w:sz w:val="24"/>
                 <w:szCs w:val="24"/>
               </w:rPr>
+            </w:pPr>
+            <w:r>
+              <w:rPr>
+                <w:rFonts w:ascii="黑体" w:hAnsi="黑体" w:eastAsia="黑体"/>
+                <w:bCs/>
+                <w:sz w:val="24"/>
+                <w:szCs w:val="24"/>
+              </w:rPr>
               <w:t>在此申明：所申报的内容真实；在使用过程中，将严格执行《中华人民共和国特种设备安全法》及相关规定，并且接受特种设备安全监督管理部门的监督管理。</w:t>
-            </w:r>
-            <w:r>
-              <w:rPr>
-                <w:rFonts w:eastAsia="方正书宋简体"/>
-                <w:bCs/>
-                <w:color w:val="FF0000"/>
-              </w:rPr>
-              <w:t>⑧</w:t>
             </w:r>
           </w:p>
           <w:p>
@@ -4120,7 +4093,8 @@
               <w:rPr>
                 <w:rFonts w:eastAsia="方正书宋简体"/>
                 <w:bCs/>
-                <w:color w:val="FF0000"/>
+                <w:sz w:val="24"/>
+                <w:szCs w:val="24"/>
               </w:rPr>
             </w:pPr>
             <w:r>
@@ -4131,14 +4105,6 @@
                 <w:szCs w:val="24"/>
               </w:rPr>
               <w:t>附：产品数据表</w:t>
-            </w:r>
-            <w:r>
-              <w:rPr>
-                <w:rFonts w:eastAsia="方正书宋简体"/>
-                <w:bCs/>
-                <w:color w:val="FF0000"/>
-              </w:rPr>
-              <w:t>⑨</w:t>
             </w:r>
           </w:p>
           <w:p>
@@ -4173,16 +4139,6 @@
                 <w:bCs/>
               </w:rPr>
             </w:pPr>
-            <w:r>
-              <w:rPr>
-                <w:rFonts w:ascii="宋体" w:hAnsi="宋体"/>
-                <w:bCs/>
-                <w:color w:val="FF0000"/>
-                <w:sz w:val="24"/>
-                <w:szCs w:val="24"/>
-              </w:rPr>
-              <w:t>⑩</w:t>
-            </w:r>
             <w:r>
               <w:rPr>
                 <w:rFonts w:ascii="宋体" w:hAnsi="宋体"/>

</xml_diff>

<commit_message>
repair some synax error
</commit_message>
<xml_diff>
--- a/converter/src/main/resources/template/form1.docx
+++ b/converter/src/main/resources/template/form1.docx
@@ -44,7 +44,31 @@
           <w:szCs w:val="22"/>
           <w:lang w:val="en-US" w:eastAsia="zh-CN" w:bidi="ar-SA"/>
         </w:rPr>
-        <w:t>${registkind}</w:t>
+        <w:t>${regist</w:t>
+      </w:r>
+      <w:r>
+        <w:rPr>
+          <w:rFonts w:eastAsia="方正书宋简体" w:cs="Times New Roman"/>
+          <w:bCs/>
+          <w:color w:val="000000"/>
+          <w:spacing w:val="4"/>
+          <w:sz w:val="22"/>
+          <w:szCs w:val="22"/>
+          <w:lang w:val="en-US" w:eastAsia="zh-CN" w:bidi="ar-SA"/>
+        </w:rPr>
+        <w:t>K</w:t>
+      </w:r>
+      <w:r>
+        <w:rPr>
+          <w:rFonts w:eastAsia="方正书宋简体" w:cs="Times New Roman"/>
+          <w:bCs/>
+          <w:color w:val="000000"/>
+          <w:spacing w:val="4"/>
+          <w:sz w:val="22"/>
+          <w:szCs w:val="22"/>
+          <w:lang w:val="en-US" w:eastAsia="zh-CN" w:bidi="ar-SA"/>
+        </w:rPr>
+        <w:t>ind}</w:t>
       </w:r>
       <w:r>
         <w:rPr>
@@ -61,7 +85,7 @@
     <w:tbl>
       <w:tblPr>
         <w:jc w:val="left"/>
-        <w:tblInd w:w="-70" w:type="dxa"/>
+        <w:tblInd w:w="-79" w:type="dxa"/>
         <w:tblBorders>
           <w:top w:val="single" w:sz="8" w:space="0" w:color="00000A"/>
           <w:left w:val="single" w:sz="8" w:space="0" w:color="00000A"/>
@@ -78,12 +102,12 @@
         </w:tblCellMar>
       </w:tblPr>
       <w:tblGrid>
-        <w:gridCol w:w="626"/>
+        <w:gridCol w:w="625"/>
         <w:gridCol w:w="7"/>
         <w:gridCol w:w="2242"/>
         <w:gridCol w:w="2243"/>
-        <w:gridCol w:w="2246"/>
-        <w:gridCol w:w="2278"/>
+        <w:gridCol w:w="2245"/>
+        <w:gridCol w:w="2280"/>
       </w:tblGrid>
       <w:tr>
         <w:trPr>
@@ -92,7 +116,7 @@
         </w:trPr>
         <w:tc>
           <w:tcPr>
-            <w:tcW w:w="626" w:type="dxa"/>
+            <w:tcW w:w="625" w:type="dxa"/>
             <w:vMerge w:val="restart"/>
             <w:tcBorders>
               <w:top w:val="single" w:sz="8" w:space="0" w:color="00000A"/>
@@ -234,7 +258,7 @@
         </w:tc>
         <w:tc>
           <w:tcPr>
-            <w:tcW w:w="2246" w:type="dxa"/>
+            <w:tcW w:w="2245" w:type="dxa"/>
             <w:tcBorders>
               <w:top w:val="single" w:sz="8" w:space="0" w:color="00000A"/>
               <w:left w:val="single" w:sz="6" w:space="0" w:color="00000A"/>
@@ -278,7 +302,7 @@
         </w:tc>
         <w:tc>
           <w:tcPr>
-            <w:tcW w:w="2278" w:type="dxa"/>
+            <w:tcW w:w="2280" w:type="dxa"/>
             <w:tcBorders>
               <w:top w:val="single" w:sz="8" w:space="0" w:color="00000A"/>
               <w:left w:val="single" w:sz="6" w:space="0" w:color="00000A"/>
@@ -330,7 +354,7 @@
         </w:trPr>
         <w:tc>
           <w:tcPr>
-            <w:tcW w:w="626" w:type="dxa"/>
+            <w:tcW w:w="625" w:type="dxa"/>
             <w:vMerge w:val="continue"/>
             <w:tcBorders>
               <w:top w:val="single" w:sz="6" w:space="0" w:color="00000A"/>
@@ -460,7 +484,7 @@
         </w:tc>
         <w:tc>
           <w:tcPr>
-            <w:tcW w:w="2246" w:type="dxa"/>
+            <w:tcW w:w="2245" w:type="dxa"/>
             <w:tcBorders>
               <w:top w:val="single" w:sz="6" w:space="0" w:color="00000A"/>
               <w:left w:val="single" w:sz="6" w:space="0" w:color="00000A"/>
@@ -500,7 +524,7 @@
         </w:tc>
         <w:tc>
           <w:tcPr>
-            <w:tcW w:w="2278" w:type="dxa"/>
+            <w:tcW w:w="2280" w:type="dxa"/>
             <w:tcBorders>
               <w:top w:val="nil"/>
               <w:left w:val="single" w:sz="6" w:space="0" w:color="00000A"/>
@@ -552,7 +576,7 @@
         </w:trPr>
         <w:tc>
           <w:tcPr>
-            <w:tcW w:w="626" w:type="dxa"/>
+            <w:tcW w:w="625" w:type="dxa"/>
             <w:vMerge w:val="continue"/>
             <w:tcBorders>
               <w:top w:val="single" w:sz="6" w:space="0" w:color="00000A"/>
@@ -678,7 +702,7 @@
         </w:tc>
         <w:tc>
           <w:tcPr>
-            <w:tcW w:w="2246" w:type="dxa"/>
+            <w:tcW w:w="2245" w:type="dxa"/>
             <w:tcBorders>
               <w:top w:val="single" w:sz="6" w:space="0" w:color="00000A"/>
               <w:left w:val="single" w:sz="6" w:space="0" w:color="00000A"/>
@@ -745,7 +769,7 @@
         </w:tc>
         <w:tc>
           <w:tcPr>
-            <w:tcW w:w="2278" w:type="dxa"/>
+            <w:tcW w:w="2280" w:type="dxa"/>
             <w:tcBorders>
               <w:top w:val="nil"/>
               <w:left w:val="single" w:sz="6" w:space="0" w:color="00000A"/>
@@ -797,7 +821,7 @@
         </w:trPr>
         <w:tc>
           <w:tcPr>
-            <w:tcW w:w="626" w:type="dxa"/>
+            <w:tcW w:w="625" w:type="dxa"/>
             <w:vMerge w:val="continue"/>
             <w:tcBorders>
               <w:top w:val="single" w:sz="6" w:space="0" w:color="00000A"/>
@@ -923,7 +947,7 @@
         </w:tc>
         <w:tc>
           <w:tcPr>
-            <w:tcW w:w="2246" w:type="dxa"/>
+            <w:tcW w:w="2245" w:type="dxa"/>
             <w:tcBorders>
               <w:top w:val="single" w:sz="6" w:space="0" w:color="00000A"/>
               <w:left w:val="single" w:sz="6" w:space="0" w:color="00000A"/>
@@ -962,7 +986,7 @@
         </w:tc>
         <w:tc>
           <w:tcPr>
-            <w:tcW w:w="2278" w:type="dxa"/>
+            <w:tcW w:w="2280" w:type="dxa"/>
             <w:tcBorders>
               <w:top w:val="single" w:sz="6" w:space="0" w:color="00000A"/>
               <w:left w:val="single" w:sz="6" w:space="0" w:color="00000A"/>
@@ -1007,7 +1031,7 @@
         </w:trPr>
         <w:tc>
           <w:tcPr>
-            <w:tcW w:w="626" w:type="dxa"/>
+            <w:tcW w:w="625" w:type="dxa"/>
             <w:vMerge w:val="continue"/>
             <w:tcBorders>
               <w:top w:val="single" w:sz="6" w:space="0" w:color="00000A"/>
@@ -1087,7 +1111,7 @@
         </w:tc>
         <w:tc>
           <w:tcPr>
-            <w:tcW w:w="6767" w:type="dxa"/>
+            <w:tcW w:w="6768" w:type="dxa"/>
             <w:gridSpan w:val="3"/>
             <w:tcBorders>
               <w:top w:val="single" w:sz="6" w:space="0" w:color="00000A"/>
@@ -1140,7 +1164,7 @@
         </w:trPr>
         <w:tc>
           <w:tcPr>
-            <w:tcW w:w="626" w:type="dxa"/>
+            <w:tcW w:w="625" w:type="dxa"/>
             <w:vMerge w:val="continue"/>
             <w:tcBorders>
               <w:top w:val="single" w:sz="6" w:space="0" w:color="00000A"/>
@@ -1220,7 +1244,7 @@
         </w:tc>
         <w:tc>
           <w:tcPr>
-            <w:tcW w:w="6767" w:type="dxa"/>
+            <w:tcW w:w="6768" w:type="dxa"/>
             <w:gridSpan w:val="3"/>
             <w:tcBorders>
               <w:top w:val="nil"/>
@@ -1273,7 +1297,7 @@
         </w:trPr>
         <w:tc>
           <w:tcPr>
-            <w:tcW w:w="626" w:type="dxa"/>
+            <w:tcW w:w="625" w:type="dxa"/>
             <w:vMerge w:val="continue"/>
             <w:tcBorders>
               <w:top w:val="single" w:sz="6" w:space="0" w:color="00000A"/>
@@ -1353,7 +1377,7 @@
         </w:tc>
         <w:tc>
           <w:tcPr>
-            <w:tcW w:w="6767" w:type="dxa"/>
+            <w:tcW w:w="6768" w:type="dxa"/>
             <w:gridSpan w:val="3"/>
             <w:tcBorders>
               <w:top w:val="nil"/>
@@ -1406,7 +1430,7 @@
         </w:trPr>
         <w:tc>
           <w:tcPr>
-            <w:tcW w:w="626" w:type="dxa"/>
+            <w:tcW w:w="625" w:type="dxa"/>
             <w:vMerge w:val="continue"/>
             <w:tcBorders>
               <w:top w:val="single" w:sz="6" w:space="0" w:color="00000A"/>
@@ -1487,7 +1511,7 @@
         </w:tc>
         <w:tc>
           <w:tcPr>
-            <w:tcW w:w="6767" w:type="dxa"/>
+            <w:tcW w:w="6768" w:type="dxa"/>
             <w:gridSpan w:val="3"/>
             <w:tcBorders>
               <w:top w:val="nil"/>
@@ -1540,7 +1564,7 @@
         </w:trPr>
         <w:tc>
           <w:tcPr>
-            <w:tcW w:w="626" w:type="dxa"/>
+            <w:tcW w:w="625" w:type="dxa"/>
             <w:vMerge w:val="continue"/>
             <w:tcBorders>
               <w:top w:val="single" w:sz="6" w:space="0" w:color="00000A"/>
@@ -1621,7 +1645,7 @@
         </w:tc>
         <w:tc>
           <w:tcPr>
-            <w:tcW w:w="6767" w:type="dxa"/>
+            <w:tcW w:w="6768" w:type="dxa"/>
             <w:gridSpan w:val="3"/>
             <w:tcBorders>
               <w:top w:val="nil"/>
@@ -1674,7 +1698,7 @@
         </w:trPr>
         <w:tc>
           <w:tcPr>
-            <w:tcW w:w="626" w:type="dxa"/>
+            <w:tcW w:w="625" w:type="dxa"/>
             <w:vMerge w:val="restart"/>
             <w:tcBorders>
               <w:top w:val="single" w:sz="6" w:space="0" w:color="00000A"/>
@@ -1755,7 +1779,7 @@
         </w:tc>
         <w:tc>
           <w:tcPr>
-            <w:tcW w:w="6767" w:type="dxa"/>
+            <w:tcW w:w="6768" w:type="dxa"/>
             <w:gridSpan w:val="3"/>
             <w:tcBorders>
               <w:top w:val="nil"/>
@@ -1808,7 +1832,7 @@
         </w:trPr>
         <w:tc>
           <w:tcPr>
-            <w:tcW w:w="626" w:type="dxa"/>
+            <w:tcW w:w="625" w:type="dxa"/>
             <w:vMerge w:val="continue"/>
             <w:tcBorders>
               <w:top w:val="single" w:sz="6" w:space="0" w:color="00000A"/>
@@ -1888,7 +1912,7 @@
         </w:tc>
         <w:tc>
           <w:tcPr>
-            <w:tcW w:w="6767" w:type="dxa"/>
+            <w:tcW w:w="6768" w:type="dxa"/>
             <w:gridSpan w:val="3"/>
             <w:tcBorders>
               <w:top w:val="nil"/>
@@ -1941,7 +1965,7 @@
         </w:trPr>
         <w:tc>
           <w:tcPr>
-            <w:tcW w:w="626" w:type="dxa"/>
+            <w:tcW w:w="625" w:type="dxa"/>
             <w:vMerge w:val="continue"/>
             <w:tcBorders>
               <w:top w:val="single" w:sz="6" w:space="0" w:color="00000A"/>
@@ -2092,7 +2116,7 @@
         </w:tc>
         <w:tc>
           <w:tcPr>
-            <w:tcW w:w="2246" w:type="dxa"/>
+            <w:tcW w:w="2245" w:type="dxa"/>
             <w:tcBorders>
               <w:top w:val="single" w:sz="6" w:space="0" w:color="00000A"/>
               <w:left w:val="single" w:sz="6" w:space="0" w:color="00000A"/>
@@ -2132,7 +2156,7 @@
         </w:tc>
         <w:tc>
           <w:tcPr>
-            <w:tcW w:w="2278" w:type="dxa"/>
+            <w:tcW w:w="2280" w:type="dxa"/>
             <w:tcBorders>
               <w:top w:val="single" w:sz="6" w:space="0" w:color="00000A"/>
               <w:left w:val="single" w:sz="6" w:space="0" w:color="00000A"/>
@@ -2184,7 +2208,7 @@
         </w:trPr>
         <w:tc>
           <w:tcPr>
-            <w:tcW w:w="626" w:type="dxa"/>
+            <w:tcW w:w="625" w:type="dxa"/>
             <w:vMerge w:val="continue"/>
             <w:tcBorders>
               <w:top w:val="single" w:sz="6" w:space="0" w:color="00000A"/>
@@ -2310,7 +2334,7 @@
         </w:tc>
         <w:tc>
           <w:tcPr>
-            <w:tcW w:w="2246" w:type="dxa"/>
+            <w:tcW w:w="2245" w:type="dxa"/>
             <w:tcBorders>
               <w:top w:val="single" w:sz="6" w:space="0" w:color="00000A"/>
               <w:left w:val="single" w:sz="6" w:space="0" w:color="00000A"/>
@@ -2350,7 +2374,7 @@
         </w:tc>
         <w:tc>
           <w:tcPr>
-            <w:tcW w:w="2278" w:type="dxa"/>
+            <w:tcW w:w="2280" w:type="dxa"/>
             <w:tcBorders>
               <w:top w:val="single" w:sz="6" w:space="0" w:color="00000A"/>
               <w:left w:val="single" w:sz="6" w:space="0" w:color="00000A"/>
@@ -2402,7 +2426,7 @@
         </w:trPr>
         <w:tc>
           <w:tcPr>
-            <w:tcW w:w="626" w:type="dxa"/>
+            <w:tcW w:w="625" w:type="dxa"/>
             <w:vMerge w:val="continue"/>
             <w:tcBorders>
               <w:top w:val="single" w:sz="6" w:space="0" w:color="00000A"/>
@@ -2528,7 +2552,7 @@
         </w:tc>
         <w:tc>
           <w:tcPr>
-            <w:tcW w:w="2246" w:type="dxa"/>
+            <w:tcW w:w="2245" w:type="dxa"/>
             <w:tcBorders>
               <w:top w:val="single" w:sz="6" w:space="0" w:color="00000A"/>
               <w:left w:val="single" w:sz="6" w:space="0" w:color="00000A"/>
@@ -2568,7 +2592,7 @@
         </w:tc>
         <w:tc>
           <w:tcPr>
-            <w:tcW w:w="2278" w:type="dxa"/>
+            <w:tcW w:w="2280" w:type="dxa"/>
             <w:tcBorders>
               <w:top w:val="single" w:sz="6" w:space="0" w:color="00000A"/>
               <w:left w:val="single" w:sz="6" w:space="0" w:color="00000A"/>
@@ -2620,7 +2644,7 @@
         </w:trPr>
         <w:tc>
           <w:tcPr>
-            <w:tcW w:w="626" w:type="dxa"/>
+            <w:tcW w:w="625" w:type="dxa"/>
             <w:vMerge w:val="continue"/>
             <w:tcBorders>
               <w:top w:val="single" w:sz="6" w:space="0" w:color="00000A"/>
@@ -2746,7 +2770,7 @@
         </w:tc>
         <w:tc>
           <w:tcPr>
-            <w:tcW w:w="2246" w:type="dxa"/>
+            <w:tcW w:w="2245" w:type="dxa"/>
             <w:tcBorders>
               <w:top w:val="single" w:sz="6" w:space="0" w:color="00000A"/>
               <w:left w:val="single" w:sz="6" w:space="0" w:color="00000A"/>
@@ -2786,7 +2810,7 @@
         </w:tc>
         <w:tc>
           <w:tcPr>
-            <w:tcW w:w="2278" w:type="dxa"/>
+            <w:tcW w:w="2280" w:type="dxa"/>
             <w:tcBorders>
               <w:top w:val="single" w:sz="6" w:space="0" w:color="00000A"/>
               <w:left w:val="single" w:sz="6" w:space="0" w:color="00000A"/>
@@ -2838,7 +2862,7 @@
         </w:trPr>
         <w:tc>
           <w:tcPr>
-            <w:tcW w:w="626" w:type="dxa"/>
+            <w:tcW w:w="625" w:type="dxa"/>
             <w:vMerge w:val="continue"/>
             <w:tcBorders>
               <w:top w:val="single" w:sz="6" w:space="0" w:color="00000A"/>
@@ -2918,7 +2942,7 @@
         </w:tc>
         <w:tc>
           <w:tcPr>
-            <w:tcW w:w="6767" w:type="dxa"/>
+            <w:tcW w:w="6768" w:type="dxa"/>
             <w:gridSpan w:val="3"/>
             <w:tcBorders>
               <w:top w:val="nil"/>
@@ -2971,7 +2995,7 @@
         </w:trPr>
         <w:tc>
           <w:tcPr>
-            <w:tcW w:w="626" w:type="dxa"/>
+            <w:tcW w:w="625" w:type="dxa"/>
             <w:vMerge w:val="continue"/>
             <w:tcBorders>
               <w:top w:val="single" w:sz="6" w:space="0" w:color="00000A"/>
@@ -3122,7 +3146,7 @@
         </w:tc>
         <w:tc>
           <w:tcPr>
-            <w:tcW w:w="2246" w:type="dxa"/>
+            <w:tcW w:w="2245" w:type="dxa"/>
             <w:tcBorders>
               <w:top w:val="single" w:sz="6" w:space="0" w:color="00000A"/>
               <w:left w:val="single" w:sz="6" w:space="0" w:color="00000A"/>
@@ -3162,7 +3186,7 @@
         </w:tc>
         <w:tc>
           <w:tcPr>
-            <w:tcW w:w="2278" w:type="dxa"/>
+            <w:tcW w:w="2280" w:type="dxa"/>
             <w:tcBorders>
               <w:top w:val="single" w:sz="6" w:space="0" w:color="00000A"/>
               <w:left w:val="single" w:sz="6" w:space="0" w:color="00000A"/>
@@ -3214,7 +3238,7 @@
         </w:trPr>
         <w:tc>
           <w:tcPr>
-            <w:tcW w:w="633" w:type="dxa"/>
+            <w:tcW w:w="632" w:type="dxa"/>
             <w:gridSpan w:val="2"/>
             <w:vMerge w:val="restart"/>
             <w:tcBorders>
@@ -3340,7 +3364,7 @@
         </w:tc>
         <w:tc>
           <w:tcPr>
-            <w:tcW w:w="6767" w:type="dxa"/>
+            <w:tcW w:w="6768" w:type="dxa"/>
             <w:gridSpan w:val="3"/>
             <w:tcBorders>
               <w:top w:val="single" w:sz="6" w:space="0" w:color="00000A"/>
@@ -3393,7 +3417,7 @@
         </w:trPr>
         <w:tc>
           <w:tcPr>
-            <w:tcW w:w="633" w:type="dxa"/>
+            <w:tcW w:w="632" w:type="dxa"/>
             <w:gridSpan w:val="2"/>
             <w:vMerge w:val="continue"/>
             <w:tcBorders>
@@ -3520,7 +3544,7 @@
         </w:tc>
         <w:tc>
           <w:tcPr>
-            <w:tcW w:w="2246" w:type="dxa"/>
+            <w:tcW w:w="2245" w:type="dxa"/>
             <w:tcBorders>
               <w:top w:val="single" w:sz="6" w:space="0" w:color="00000A"/>
               <w:left w:val="single" w:sz="6" w:space="0" w:color="00000A"/>
@@ -3560,7 +3584,7 @@
         </w:tc>
         <w:tc>
           <w:tcPr>
-            <w:tcW w:w="2278" w:type="dxa"/>
+            <w:tcW w:w="2280" w:type="dxa"/>
             <w:tcBorders>
               <w:top w:val="single" w:sz="6" w:space="0" w:color="00000A"/>
               <w:left w:val="single" w:sz="6" w:space="0" w:color="00000A"/>
@@ -3612,7 +3636,7 @@
         </w:trPr>
         <w:tc>
           <w:tcPr>
-            <w:tcW w:w="633" w:type="dxa"/>
+            <w:tcW w:w="632" w:type="dxa"/>
             <w:gridSpan w:val="2"/>
             <w:vMerge w:val="continue"/>
             <w:tcBorders>
@@ -3739,7 +3763,7 @@
         </w:tc>
         <w:tc>
           <w:tcPr>
-            <w:tcW w:w="2246" w:type="dxa"/>
+            <w:tcW w:w="2245" w:type="dxa"/>
             <w:tcBorders>
               <w:top w:val="single" w:sz="6" w:space="0" w:color="00000A"/>
               <w:left w:val="single" w:sz="6" w:space="0" w:color="00000A"/>
@@ -3783,7 +3807,7 @@
         </w:tc>
         <w:tc>
           <w:tcPr>
-            <w:tcW w:w="2278" w:type="dxa"/>
+            <w:tcW w:w="2280" w:type="dxa"/>
             <w:tcBorders>
               <w:top w:val="nil"/>
               <w:left w:val="single" w:sz="6" w:space="0" w:color="00000A"/>
@@ -3835,7 +3859,7 @@
         </w:trPr>
         <w:tc>
           <w:tcPr>
-            <w:tcW w:w="633" w:type="dxa"/>
+            <w:tcW w:w="632" w:type="dxa"/>
             <w:gridSpan w:val="2"/>
             <w:vMerge w:val="continue"/>
             <w:tcBorders>
@@ -3962,46 +3986,46 @@
         </w:tc>
         <w:tc>
           <w:tcPr>
-            <w:tcW w:w="2246" w:type="dxa"/>
-            <w:tcBorders>
-              <w:top w:val="single" w:sz="6" w:space="0" w:color="00000A"/>
-              <w:left w:val="single" w:sz="6" w:space="0" w:color="00000A"/>
-              <w:bottom w:val="single" w:sz="6" w:space="0" w:color="00000A"/>
-              <w:insideH w:val="single" w:sz="6" w:space="0" w:color="00000A"/>
-              <w:right w:val="single" w:sz="6" w:space="0" w:color="00000A"/>
-              <w:insideV w:val="single" w:sz="6" w:space="0" w:color="00000A"/>
-            </w:tcBorders>
-            <w:shd w:fill="FFFFFF" w:val="clear"/>
-            <w:tcMar>
-              <w:left w:w="-7" w:type="dxa"/>
-            </w:tcMar>
-            <w:vAlign w:val="center"/>
-          </w:tcPr>
-          <w:p>
-            <w:pPr>
-              <w:pStyle w:val="Normal"/>
-              <w:spacing w:lineRule="exact" w:line="330"/>
-              <w:jc w:val="center"/>
-              <w:rPr>
-                <w:rFonts w:eastAsia="方正书宋简体"/>
-                <w:bCs/>
-                <w:sz w:val="24"/>
-                <w:szCs w:val="24"/>
-              </w:rPr>
-            </w:pPr>
-            <w:r>
-              <w:rPr>
-                <w:rFonts w:eastAsia="方正书宋简体"/>
-                <w:bCs/>
-                <w:sz w:val="24"/>
-                <w:szCs w:val="24"/>
-              </w:rPr>
-            </w:r>
-          </w:p>
-        </w:tc>
-        <w:tc>
-          <w:tcPr>
-            <w:tcW w:w="2278" w:type="dxa"/>
+            <w:tcW w:w="2245" w:type="dxa"/>
+            <w:tcBorders>
+              <w:top w:val="single" w:sz="6" w:space="0" w:color="00000A"/>
+              <w:left w:val="single" w:sz="6" w:space="0" w:color="00000A"/>
+              <w:bottom w:val="single" w:sz="6" w:space="0" w:color="00000A"/>
+              <w:insideH w:val="single" w:sz="6" w:space="0" w:color="00000A"/>
+              <w:right w:val="single" w:sz="6" w:space="0" w:color="00000A"/>
+              <w:insideV w:val="single" w:sz="6" w:space="0" w:color="00000A"/>
+            </w:tcBorders>
+            <w:shd w:fill="FFFFFF" w:val="clear"/>
+            <w:tcMar>
+              <w:left w:w="-7" w:type="dxa"/>
+            </w:tcMar>
+            <w:vAlign w:val="center"/>
+          </w:tcPr>
+          <w:p>
+            <w:pPr>
+              <w:pStyle w:val="Normal"/>
+              <w:spacing w:lineRule="exact" w:line="330"/>
+              <w:jc w:val="center"/>
+              <w:rPr>
+                <w:rFonts w:eastAsia="方正书宋简体"/>
+                <w:bCs/>
+                <w:sz w:val="24"/>
+                <w:szCs w:val="24"/>
+              </w:rPr>
+            </w:pPr>
+            <w:r>
+              <w:rPr>
+                <w:rFonts w:eastAsia="方正书宋简体"/>
+                <w:bCs/>
+                <w:sz w:val="24"/>
+                <w:szCs w:val="24"/>
+              </w:rPr>
+            </w:r>
+          </w:p>
+        </w:tc>
+        <w:tc>
+          <w:tcPr>
+            <w:tcW w:w="2280" w:type="dxa"/>
             <w:tcBorders>
               <w:top w:val="single" w:sz="6" w:space="0" w:color="00000A"/>
               <w:left w:val="single" w:sz="6" w:space="0" w:color="00000A"/>

</xml_diff>

<commit_message>
add jodconverter jar file
</commit_message>
<xml_diff>
--- a/converter/src/main/resources/template/form1.docx
+++ b/converter/src/main/resources/template/form1.docx
@@ -44,38 +44,7 @@
           <w:szCs w:val="22"/>
           <w:lang w:val="en-US" w:eastAsia="zh-CN" w:bidi="ar-SA"/>
         </w:rPr>
-        <w:t>${regist</w:t>
-      </w:r>
-      <w:r>
-        <w:rPr>
-          <w:rFonts w:eastAsia="方正书宋简体" w:cs="Times New Roman"/>
-          <w:bCs/>
-          <w:color w:val="000000"/>
-          <w:spacing w:val="4"/>
-          <w:sz w:val="22"/>
-          <w:szCs w:val="22"/>
-          <w:lang w:val="en-US" w:eastAsia="zh-CN" w:bidi="ar-SA"/>
-        </w:rPr>
-        <w:t>K</w:t>
-      </w:r>
-      <w:r>
-        <w:rPr>
-          <w:rFonts w:eastAsia="方正书宋简体" w:cs="Times New Roman"/>
-          <w:bCs/>
-          <w:color w:val="000000"/>
-          <w:spacing w:val="4"/>
-          <w:sz w:val="22"/>
-          <w:szCs w:val="22"/>
-          <w:lang w:val="en-US" w:eastAsia="zh-CN" w:bidi="ar-SA"/>
-        </w:rPr>
-        <w:t>ind}</w:t>
-      </w:r>
-      <w:r>
-        <w:rPr>
-          <w:sz w:val="22"/>
-          <w:szCs w:val="22"/>
-        </w:rPr>
-        <w:t xml:space="preserve"> </w:t>
+        <w:t xml:space="preserve">${registKind} </w:t>
       </w:r>
       <w:r>
         <w:rPr/>
@@ -85,7 +54,7 @@
     <w:tbl>
       <w:tblPr>
         <w:jc w:val="left"/>
-        <w:tblInd w:w="-79" w:type="dxa"/>
+        <w:tblInd w:w="-88" w:type="dxa"/>
         <w:tblBorders>
           <w:top w:val="single" w:sz="8" w:space="0" w:color="00000A"/>
           <w:left w:val="single" w:sz="8" w:space="0" w:color="00000A"/>
@@ -102,12 +71,15 @@
         </w:tblCellMar>
       </w:tblPr>
       <w:tblGrid>
-        <w:gridCol w:w="625"/>
-        <w:gridCol w:w="7"/>
+        <w:gridCol w:w="623"/>
+        <w:gridCol w:w="8"/>
+        <w:gridCol w:w="2241"/>
+        <w:gridCol w:w="1"/>
         <w:gridCol w:w="2242"/>
+        <w:gridCol w:w="1"/>
         <w:gridCol w:w="2243"/>
-        <w:gridCol w:w="2245"/>
-        <w:gridCol w:w="2280"/>
+        <w:gridCol w:w="1"/>
+        <w:gridCol w:w="2282"/>
       </w:tblGrid>
       <w:tr>
         <w:trPr>
@@ -116,7 +88,7 @@
         </w:trPr>
         <w:tc>
           <w:tcPr>
-            <w:tcW w:w="625" w:type="dxa"/>
+            <w:tcW w:w="623" w:type="dxa"/>
             <w:vMerge w:val="restart"/>
             <w:tcBorders>
               <w:top w:val="single" w:sz="8" w:space="0" w:color="00000A"/>
@@ -213,6 +185,7 @@
         <w:tc>
           <w:tcPr>
             <w:tcW w:w="2243" w:type="dxa"/>
+            <w:gridSpan w:val="2"/>
             <w:tcBorders>
               <w:top w:val="single" w:sz="8" w:space="0" w:color="00000A"/>
               <w:left w:val="single" w:sz="6" w:space="0" w:color="00000A"/>
@@ -258,7 +231,8 @@
         </w:tc>
         <w:tc>
           <w:tcPr>
-            <w:tcW w:w="2245" w:type="dxa"/>
+            <w:tcW w:w="2244" w:type="dxa"/>
+            <w:gridSpan w:val="2"/>
             <w:tcBorders>
               <w:top w:val="single" w:sz="8" w:space="0" w:color="00000A"/>
               <w:left w:val="single" w:sz="6" w:space="0" w:color="00000A"/>
@@ -302,7 +276,8 @@
         </w:tc>
         <w:tc>
           <w:tcPr>
-            <w:tcW w:w="2280" w:type="dxa"/>
+            <w:tcW w:w="2283" w:type="dxa"/>
+            <w:gridSpan w:val="2"/>
             <w:tcBorders>
               <w:top w:val="single" w:sz="8" w:space="0" w:color="00000A"/>
               <w:left w:val="single" w:sz="6" w:space="0" w:color="00000A"/>
@@ -354,7 +329,7 @@
         </w:trPr>
         <w:tc>
           <w:tcPr>
-            <w:tcW w:w="625" w:type="dxa"/>
+            <w:tcW w:w="623" w:type="dxa"/>
             <w:vMerge w:val="continue"/>
             <w:tcBorders>
               <w:top w:val="single" w:sz="6" w:space="0" w:color="00000A"/>
@@ -439,6 +414,7 @@
         <w:tc>
           <w:tcPr>
             <w:tcW w:w="2243" w:type="dxa"/>
+            <w:gridSpan w:val="2"/>
             <w:tcBorders>
               <w:top w:val="single" w:sz="8" w:space="0" w:color="00000A"/>
               <w:left w:val="single" w:sz="6" w:space="0" w:color="00000A"/>
@@ -484,7 +460,8 @@
         </w:tc>
         <w:tc>
           <w:tcPr>
-            <w:tcW w:w="2245" w:type="dxa"/>
+            <w:tcW w:w="2244" w:type="dxa"/>
+            <w:gridSpan w:val="2"/>
             <w:tcBorders>
               <w:top w:val="single" w:sz="6" w:space="0" w:color="00000A"/>
               <w:left w:val="single" w:sz="6" w:space="0" w:color="00000A"/>
@@ -524,7 +501,8 @@
         </w:tc>
         <w:tc>
           <w:tcPr>
-            <w:tcW w:w="2280" w:type="dxa"/>
+            <w:tcW w:w="2283" w:type="dxa"/>
+            <w:gridSpan w:val="2"/>
             <w:tcBorders>
               <w:top w:val="nil"/>
               <w:left w:val="single" w:sz="6" w:space="0" w:color="00000A"/>
@@ -576,7 +554,7 @@
         </w:trPr>
         <w:tc>
           <w:tcPr>
-            <w:tcW w:w="625" w:type="dxa"/>
+            <w:tcW w:w="623" w:type="dxa"/>
             <w:vMerge w:val="continue"/>
             <w:tcBorders>
               <w:top w:val="single" w:sz="6" w:space="0" w:color="00000A"/>
@@ -657,6 +635,7 @@
         <w:tc>
           <w:tcPr>
             <w:tcW w:w="2243" w:type="dxa"/>
+            <w:gridSpan w:val="2"/>
             <w:tcBorders>
               <w:top w:val="single" w:sz="6" w:space="0" w:color="00000A"/>
               <w:left w:val="single" w:sz="6" w:space="0" w:color="00000A"/>
@@ -702,7 +681,8 @@
         </w:tc>
         <w:tc>
           <w:tcPr>
-            <w:tcW w:w="2245" w:type="dxa"/>
+            <w:tcW w:w="2244" w:type="dxa"/>
+            <w:gridSpan w:val="2"/>
             <w:tcBorders>
               <w:top w:val="single" w:sz="6" w:space="0" w:color="00000A"/>
               <w:left w:val="single" w:sz="6" w:space="0" w:color="00000A"/>
@@ -769,7 +749,8 @@
         </w:tc>
         <w:tc>
           <w:tcPr>
-            <w:tcW w:w="2280" w:type="dxa"/>
+            <w:tcW w:w="2283" w:type="dxa"/>
+            <w:gridSpan w:val="2"/>
             <w:tcBorders>
               <w:top w:val="nil"/>
               <w:left w:val="single" w:sz="6" w:space="0" w:color="00000A"/>
@@ -821,7 +802,7 @@
         </w:trPr>
         <w:tc>
           <w:tcPr>
-            <w:tcW w:w="625" w:type="dxa"/>
+            <w:tcW w:w="623" w:type="dxa"/>
             <w:vMerge w:val="continue"/>
             <w:tcBorders>
               <w:top w:val="single" w:sz="6" w:space="0" w:color="00000A"/>
@@ -902,6 +883,7 @@
         <w:tc>
           <w:tcPr>
             <w:tcW w:w="2243" w:type="dxa"/>
+            <w:gridSpan w:val="2"/>
             <w:tcBorders>
               <w:top w:val="single" w:sz="6" w:space="0" w:color="00000A"/>
               <w:left w:val="single" w:sz="6" w:space="0" w:color="00000A"/>
@@ -947,7 +929,8 @@
         </w:tc>
         <w:tc>
           <w:tcPr>
-            <w:tcW w:w="2245" w:type="dxa"/>
+            <w:tcW w:w="2244" w:type="dxa"/>
+            <w:gridSpan w:val="2"/>
             <w:tcBorders>
               <w:top w:val="single" w:sz="6" w:space="0" w:color="00000A"/>
               <w:left w:val="single" w:sz="6" w:space="0" w:color="00000A"/>
@@ -986,7 +969,8 @@
         </w:tc>
         <w:tc>
           <w:tcPr>
-            <w:tcW w:w="2280" w:type="dxa"/>
+            <w:tcW w:w="2283" w:type="dxa"/>
+            <w:gridSpan w:val="2"/>
             <w:tcBorders>
               <w:top w:val="single" w:sz="6" w:space="0" w:color="00000A"/>
               <w:left w:val="single" w:sz="6" w:space="0" w:color="00000A"/>
@@ -1031,7 +1015,7 @@
         </w:trPr>
         <w:tc>
           <w:tcPr>
-            <w:tcW w:w="625" w:type="dxa"/>
+            <w:tcW w:w="623" w:type="dxa"/>
             <w:vMerge w:val="continue"/>
             <w:tcBorders>
               <w:top w:val="single" w:sz="6" w:space="0" w:color="00000A"/>
@@ -1111,8 +1095,8 @@
         </w:tc>
         <w:tc>
           <w:tcPr>
-            <w:tcW w:w="6768" w:type="dxa"/>
-            <w:gridSpan w:val="3"/>
+            <w:tcW w:w="6770" w:type="dxa"/>
+            <w:gridSpan w:val="6"/>
             <w:tcBorders>
               <w:top w:val="single" w:sz="6" w:space="0" w:color="00000A"/>
               <w:left w:val="single" w:sz="6" w:space="0" w:color="00000A"/>
@@ -1164,7 +1148,7 @@
         </w:trPr>
         <w:tc>
           <w:tcPr>
-            <w:tcW w:w="625" w:type="dxa"/>
+            <w:tcW w:w="623" w:type="dxa"/>
             <w:vMerge w:val="continue"/>
             <w:tcBorders>
               <w:top w:val="single" w:sz="6" w:space="0" w:color="00000A"/>
@@ -1244,8 +1228,8 @@
         </w:tc>
         <w:tc>
           <w:tcPr>
-            <w:tcW w:w="6768" w:type="dxa"/>
-            <w:gridSpan w:val="3"/>
+            <w:tcW w:w="6770" w:type="dxa"/>
+            <w:gridSpan w:val="6"/>
             <w:tcBorders>
               <w:top w:val="nil"/>
               <w:left w:val="single" w:sz="6" w:space="0" w:color="00000A"/>
@@ -1297,7 +1281,7 @@
         </w:trPr>
         <w:tc>
           <w:tcPr>
-            <w:tcW w:w="625" w:type="dxa"/>
+            <w:tcW w:w="623" w:type="dxa"/>
             <w:vMerge w:val="continue"/>
             <w:tcBorders>
               <w:top w:val="single" w:sz="6" w:space="0" w:color="00000A"/>
@@ -1377,8 +1361,8 @@
         </w:tc>
         <w:tc>
           <w:tcPr>
-            <w:tcW w:w="6768" w:type="dxa"/>
-            <w:gridSpan w:val="3"/>
+            <w:tcW w:w="6770" w:type="dxa"/>
+            <w:gridSpan w:val="6"/>
             <w:tcBorders>
               <w:top w:val="nil"/>
               <w:left w:val="single" w:sz="6" w:space="0" w:color="00000A"/>
@@ -1430,7 +1414,7 @@
         </w:trPr>
         <w:tc>
           <w:tcPr>
-            <w:tcW w:w="625" w:type="dxa"/>
+            <w:tcW w:w="623" w:type="dxa"/>
             <w:vMerge w:val="continue"/>
             <w:tcBorders>
               <w:top w:val="single" w:sz="6" w:space="0" w:color="00000A"/>
@@ -1511,8 +1495,8 @@
         </w:tc>
         <w:tc>
           <w:tcPr>
-            <w:tcW w:w="6768" w:type="dxa"/>
-            <w:gridSpan w:val="3"/>
+            <w:tcW w:w="6770" w:type="dxa"/>
+            <w:gridSpan w:val="6"/>
             <w:tcBorders>
               <w:top w:val="nil"/>
               <w:left w:val="single" w:sz="6" w:space="0" w:color="00000A"/>
@@ -1564,7 +1548,7 @@
         </w:trPr>
         <w:tc>
           <w:tcPr>
-            <w:tcW w:w="625" w:type="dxa"/>
+            <w:tcW w:w="623" w:type="dxa"/>
             <w:vMerge w:val="continue"/>
             <w:tcBorders>
               <w:top w:val="single" w:sz="6" w:space="0" w:color="00000A"/>
@@ -1645,8 +1629,8 @@
         </w:tc>
         <w:tc>
           <w:tcPr>
-            <w:tcW w:w="6768" w:type="dxa"/>
-            <w:gridSpan w:val="3"/>
+            <w:tcW w:w="6770" w:type="dxa"/>
+            <w:gridSpan w:val="6"/>
             <w:tcBorders>
               <w:top w:val="nil"/>
               <w:left w:val="single" w:sz="6" w:space="0" w:color="00000A"/>
@@ -1698,7 +1682,7 @@
         </w:trPr>
         <w:tc>
           <w:tcPr>
-            <w:tcW w:w="625" w:type="dxa"/>
+            <w:tcW w:w="623" w:type="dxa"/>
             <w:vMerge w:val="restart"/>
             <w:tcBorders>
               <w:top w:val="single" w:sz="6" w:space="0" w:color="00000A"/>
@@ -1779,8 +1763,8 @@
         </w:tc>
         <w:tc>
           <w:tcPr>
-            <w:tcW w:w="6768" w:type="dxa"/>
-            <w:gridSpan w:val="3"/>
+            <w:tcW w:w="6770" w:type="dxa"/>
+            <w:gridSpan w:val="6"/>
             <w:tcBorders>
               <w:top w:val="nil"/>
               <w:left w:val="single" w:sz="6" w:space="0" w:color="00000A"/>
@@ -1832,7 +1816,7 @@
         </w:trPr>
         <w:tc>
           <w:tcPr>
-            <w:tcW w:w="625" w:type="dxa"/>
+            <w:tcW w:w="623" w:type="dxa"/>
             <w:vMerge w:val="continue"/>
             <w:tcBorders>
               <w:top w:val="single" w:sz="6" w:space="0" w:color="00000A"/>
@@ -1912,8 +1896,8 @@
         </w:tc>
         <w:tc>
           <w:tcPr>
-            <w:tcW w:w="6768" w:type="dxa"/>
-            <w:gridSpan w:val="3"/>
+            <w:tcW w:w="6770" w:type="dxa"/>
+            <w:gridSpan w:val="6"/>
             <w:tcBorders>
               <w:top w:val="nil"/>
               <w:left w:val="single" w:sz="6" w:space="0" w:color="00000A"/>
@@ -1965,7 +1949,7 @@
         </w:trPr>
         <w:tc>
           <w:tcPr>
-            <w:tcW w:w="625" w:type="dxa"/>
+            <w:tcW w:w="623" w:type="dxa"/>
             <w:vMerge w:val="continue"/>
             <w:tcBorders>
               <w:top w:val="single" w:sz="6" w:space="0" w:color="00000A"/>
@@ -2071,6 +2055,7 @@
         <w:tc>
           <w:tcPr>
             <w:tcW w:w="2243" w:type="dxa"/>
+            <w:gridSpan w:val="2"/>
             <w:tcBorders>
               <w:top w:val="single" w:sz="8" w:space="0" w:color="00000A"/>
               <w:left w:val="single" w:sz="6" w:space="0" w:color="00000A"/>
@@ -2116,7 +2101,8 @@
         </w:tc>
         <w:tc>
           <w:tcPr>
-            <w:tcW w:w="2245" w:type="dxa"/>
+            <w:tcW w:w="2244" w:type="dxa"/>
+            <w:gridSpan w:val="2"/>
             <w:tcBorders>
               <w:top w:val="single" w:sz="6" w:space="0" w:color="00000A"/>
               <w:left w:val="single" w:sz="6" w:space="0" w:color="00000A"/>
@@ -2156,7 +2142,8 @@
         </w:tc>
         <w:tc>
           <w:tcPr>
-            <w:tcW w:w="2280" w:type="dxa"/>
+            <w:tcW w:w="2283" w:type="dxa"/>
+            <w:gridSpan w:val="2"/>
             <w:tcBorders>
               <w:top w:val="single" w:sz="6" w:space="0" w:color="00000A"/>
               <w:left w:val="single" w:sz="6" w:space="0" w:color="00000A"/>
@@ -2208,7 +2195,7 @@
         </w:trPr>
         <w:tc>
           <w:tcPr>
-            <w:tcW w:w="625" w:type="dxa"/>
+            <w:tcW w:w="623" w:type="dxa"/>
             <w:vMerge w:val="continue"/>
             <w:tcBorders>
               <w:top w:val="single" w:sz="6" w:space="0" w:color="00000A"/>
@@ -2289,6 +2276,7 @@
         <w:tc>
           <w:tcPr>
             <w:tcW w:w="2243" w:type="dxa"/>
+            <w:gridSpan w:val="2"/>
             <w:tcBorders>
               <w:top w:val="nil"/>
               <w:left w:val="single" w:sz="6" w:space="0" w:color="00000A"/>
@@ -2334,7 +2322,8 @@
         </w:tc>
         <w:tc>
           <w:tcPr>
-            <w:tcW w:w="2245" w:type="dxa"/>
+            <w:tcW w:w="2244" w:type="dxa"/>
+            <w:gridSpan w:val="2"/>
             <w:tcBorders>
               <w:top w:val="single" w:sz="6" w:space="0" w:color="00000A"/>
               <w:left w:val="single" w:sz="6" w:space="0" w:color="00000A"/>
@@ -2374,7 +2363,8 @@
         </w:tc>
         <w:tc>
           <w:tcPr>
-            <w:tcW w:w="2280" w:type="dxa"/>
+            <w:tcW w:w="2283" w:type="dxa"/>
+            <w:gridSpan w:val="2"/>
             <w:tcBorders>
               <w:top w:val="single" w:sz="6" w:space="0" w:color="00000A"/>
               <w:left w:val="single" w:sz="6" w:space="0" w:color="00000A"/>
@@ -2426,7 +2416,7 @@
         </w:trPr>
         <w:tc>
           <w:tcPr>
-            <w:tcW w:w="625" w:type="dxa"/>
+            <w:tcW w:w="623" w:type="dxa"/>
             <w:vMerge w:val="continue"/>
             <w:tcBorders>
               <w:top w:val="single" w:sz="6" w:space="0" w:color="00000A"/>
@@ -2507,6 +2497,7 @@
         <w:tc>
           <w:tcPr>
             <w:tcW w:w="2243" w:type="dxa"/>
+            <w:gridSpan w:val="2"/>
             <w:tcBorders>
               <w:top w:val="nil"/>
               <w:left w:val="single" w:sz="6" w:space="0" w:color="00000A"/>
@@ -2552,7 +2543,8 @@
         </w:tc>
         <w:tc>
           <w:tcPr>
-            <w:tcW w:w="2245" w:type="dxa"/>
+            <w:tcW w:w="2244" w:type="dxa"/>
+            <w:gridSpan w:val="2"/>
             <w:tcBorders>
               <w:top w:val="single" w:sz="6" w:space="0" w:color="00000A"/>
               <w:left w:val="single" w:sz="6" w:space="0" w:color="00000A"/>
@@ -2592,7 +2584,8 @@
         </w:tc>
         <w:tc>
           <w:tcPr>
-            <w:tcW w:w="2280" w:type="dxa"/>
+            <w:tcW w:w="2283" w:type="dxa"/>
+            <w:gridSpan w:val="2"/>
             <w:tcBorders>
               <w:top w:val="single" w:sz="6" w:space="0" w:color="00000A"/>
               <w:left w:val="single" w:sz="6" w:space="0" w:color="00000A"/>
@@ -2644,7 +2637,7 @@
         </w:trPr>
         <w:tc>
           <w:tcPr>
-            <w:tcW w:w="625" w:type="dxa"/>
+            <w:tcW w:w="623" w:type="dxa"/>
             <w:vMerge w:val="continue"/>
             <w:tcBorders>
               <w:top w:val="single" w:sz="6" w:space="0" w:color="00000A"/>
@@ -2725,6 +2718,7 @@
         <w:tc>
           <w:tcPr>
             <w:tcW w:w="2243" w:type="dxa"/>
+            <w:gridSpan w:val="2"/>
             <w:tcBorders>
               <w:top w:val="nil"/>
               <w:left w:val="single" w:sz="6" w:space="0" w:color="00000A"/>
@@ -2770,7 +2764,8 @@
         </w:tc>
         <w:tc>
           <w:tcPr>
-            <w:tcW w:w="2245" w:type="dxa"/>
+            <w:tcW w:w="2244" w:type="dxa"/>
+            <w:gridSpan w:val="2"/>
             <w:tcBorders>
               <w:top w:val="single" w:sz="6" w:space="0" w:color="00000A"/>
               <w:left w:val="single" w:sz="6" w:space="0" w:color="00000A"/>
@@ -2810,7 +2805,8 @@
         </w:tc>
         <w:tc>
           <w:tcPr>
-            <w:tcW w:w="2280" w:type="dxa"/>
+            <w:tcW w:w="2283" w:type="dxa"/>
+            <w:gridSpan w:val="2"/>
             <w:tcBorders>
               <w:top w:val="single" w:sz="6" w:space="0" w:color="00000A"/>
               <w:left w:val="single" w:sz="6" w:space="0" w:color="00000A"/>
@@ -2862,7 +2858,7 @@
         </w:trPr>
         <w:tc>
           <w:tcPr>
-            <w:tcW w:w="625" w:type="dxa"/>
+            <w:tcW w:w="623" w:type="dxa"/>
             <w:vMerge w:val="continue"/>
             <w:tcBorders>
               <w:top w:val="single" w:sz="6" w:space="0" w:color="00000A"/>
@@ -2942,8 +2938,8 @@
         </w:tc>
         <w:tc>
           <w:tcPr>
-            <w:tcW w:w="6768" w:type="dxa"/>
-            <w:gridSpan w:val="3"/>
+            <w:tcW w:w="6770" w:type="dxa"/>
+            <w:gridSpan w:val="6"/>
             <w:tcBorders>
               <w:top w:val="nil"/>
               <w:left w:val="single" w:sz="6" w:space="0" w:color="00000A"/>
@@ -2995,7 +2991,7 @@
         </w:trPr>
         <w:tc>
           <w:tcPr>
-            <w:tcW w:w="625" w:type="dxa"/>
+            <w:tcW w:w="623" w:type="dxa"/>
             <w:vMerge w:val="continue"/>
             <w:tcBorders>
               <w:top w:val="single" w:sz="6" w:space="0" w:color="00000A"/>
@@ -3101,6 +3097,7 @@
         <w:tc>
           <w:tcPr>
             <w:tcW w:w="2243" w:type="dxa"/>
+            <w:gridSpan w:val="2"/>
             <w:tcBorders>
               <w:top w:val="single" w:sz="6" w:space="0" w:color="00000A"/>
               <w:left w:val="single" w:sz="6" w:space="0" w:color="00000A"/>
@@ -3146,7 +3143,8 @@
         </w:tc>
         <w:tc>
           <w:tcPr>
-            <w:tcW w:w="2245" w:type="dxa"/>
+            <w:tcW w:w="2244" w:type="dxa"/>
+            <w:gridSpan w:val="2"/>
             <w:tcBorders>
               <w:top w:val="single" w:sz="6" w:space="0" w:color="00000A"/>
               <w:left w:val="single" w:sz="6" w:space="0" w:color="00000A"/>
@@ -3186,7 +3184,8 @@
         </w:tc>
         <w:tc>
           <w:tcPr>
-            <w:tcW w:w="2280" w:type="dxa"/>
+            <w:tcW w:w="2283" w:type="dxa"/>
+            <w:gridSpan w:val="2"/>
             <w:tcBorders>
               <w:top w:val="single" w:sz="6" w:space="0" w:color="00000A"/>
               <w:left w:val="single" w:sz="6" w:space="0" w:color="00000A"/>
@@ -3238,7 +3237,7 @@
         </w:trPr>
         <w:tc>
           <w:tcPr>
-            <w:tcW w:w="632" w:type="dxa"/>
+            <w:tcW w:w="631" w:type="dxa"/>
             <w:gridSpan w:val="2"/>
             <w:vMerge w:val="restart"/>
             <w:tcBorders>
@@ -3325,6 +3324,7 @@
         <w:tc>
           <w:tcPr>
             <w:tcW w:w="2242" w:type="dxa"/>
+            <w:gridSpan w:val="2"/>
             <w:tcBorders>
               <w:top w:val="single" w:sz="6" w:space="0" w:color="00000A"/>
               <w:left w:val="single" w:sz="6" w:space="0" w:color="00000A"/>
@@ -3364,8 +3364,8 @@
         </w:tc>
         <w:tc>
           <w:tcPr>
-            <w:tcW w:w="6768" w:type="dxa"/>
-            <w:gridSpan w:val="3"/>
+            <w:tcW w:w="6769" w:type="dxa"/>
+            <w:gridSpan w:val="5"/>
             <w:tcBorders>
               <w:top w:val="single" w:sz="6" w:space="0" w:color="00000A"/>
               <w:left w:val="single" w:sz="6" w:space="0" w:color="00000A"/>
@@ -3417,7 +3417,7 @@
         </w:trPr>
         <w:tc>
           <w:tcPr>
-            <w:tcW w:w="632" w:type="dxa"/>
+            <w:tcW w:w="631" w:type="dxa"/>
             <w:gridSpan w:val="2"/>
             <w:vMerge w:val="continue"/>
             <w:tcBorders>
@@ -3459,6 +3459,7 @@
         <w:tc>
           <w:tcPr>
             <w:tcW w:w="2242" w:type="dxa"/>
+            <w:gridSpan w:val="2"/>
             <w:tcBorders>
               <w:top w:val="single" w:sz="6" w:space="0" w:color="00000A"/>
               <w:left w:val="single" w:sz="6" w:space="0" w:color="00000A"/>
@@ -3499,6 +3500,7 @@
         <w:tc>
           <w:tcPr>
             <w:tcW w:w="2243" w:type="dxa"/>
+            <w:gridSpan w:val="2"/>
             <w:tcBorders>
               <w:top w:val="single" w:sz="6" w:space="0" w:color="00000A"/>
               <w:left w:val="single" w:sz="6" w:space="0" w:color="00000A"/>
@@ -3544,7 +3546,8 @@
         </w:tc>
         <w:tc>
           <w:tcPr>
-            <w:tcW w:w="2245" w:type="dxa"/>
+            <w:tcW w:w="2244" w:type="dxa"/>
+            <w:gridSpan w:val="2"/>
             <w:tcBorders>
               <w:top w:val="single" w:sz="6" w:space="0" w:color="00000A"/>
               <w:left w:val="single" w:sz="6" w:space="0" w:color="00000A"/>
@@ -3584,7 +3587,7 @@
         </w:tc>
         <w:tc>
           <w:tcPr>
-            <w:tcW w:w="2280" w:type="dxa"/>
+            <w:tcW w:w="2282" w:type="dxa"/>
             <w:tcBorders>
               <w:top w:val="single" w:sz="6" w:space="0" w:color="00000A"/>
               <w:left w:val="single" w:sz="6" w:space="0" w:color="00000A"/>
@@ -3636,7 +3639,7 @@
         </w:trPr>
         <w:tc>
           <w:tcPr>
-            <w:tcW w:w="632" w:type="dxa"/>
+            <w:tcW w:w="631" w:type="dxa"/>
             <w:gridSpan w:val="2"/>
             <w:vMerge w:val="continue"/>
             <w:tcBorders>
@@ -3678,6 +3681,7 @@
         <w:tc>
           <w:tcPr>
             <w:tcW w:w="2242" w:type="dxa"/>
+            <w:gridSpan w:val="2"/>
             <w:tcBorders>
               <w:top w:val="single" w:sz="6" w:space="0" w:color="00000A"/>
               <w:left w:val="single" w:sz="6" w:space="0" w:color="00000A"/>
@@ -3718,6 +3722,7 @@
         <w:tc>
           <w:tcPr>
             <w:tcW w:w="2243" w:type="dxa"/>
+            <w:gridSpan w:val="2"/>
             <w:tcBorders>
               <w:top w:val="single" w:sz="6" w:space="0" w:color="00000A"/>
               <w:left w:val="single" w:sz="6" w:space="0" w:color="00000A"/>
@@ -3763,7 +3768,8 @@
         </w:tc>
         <w:tc>
           <w:tcPr>
-            <w:tcW w:w="2245" w:type="dxa"/>
+            <w:tcW w:w="2244" w:type="dxa"/>
+            <w:gridSpan w:val="2"/>
             <w:tcBorders>
               <w:top w:val="single" w:sz="6" w:space="0" w:color="00000A"/>
               <w:left w:val="single" w:sz="6" w:space="0" w:color="00000A"/>
@@ -3807,7 +3813,7 @@
         </w:tc>
         <w:tc>
           <w:tcPr>
-            <w:tcW w:w="2280" w:type="dxa"/>
+            <w:tcW w:w="2282" w:type="dxa"/>
             <w:tcBorders>
               <w:top w:val="nil"/>
               <w:left w:val="single" w:sz="6" w:space="0" w:color="00000A"/>
@@ -3859,7 +3865,7 @@
         </w:trPr>
         <w:tc>
           <w:tcPr>
-            <w:tcW w:w="632" w:type="dxa"/>
+            <w:tcW w:w="631" w:type="dxa"/>
             <w:gridSpan w:val="2"/>
             <w:vMerge w:val="continue"/>
             <w:tcBorders>
@@ -3901,6 +3907,7 @@
         <w:tc>
           <w:tcPr>
             <w:tcW w:w="2242" w:type="dxa"/>
+            <w:gridSpan w:val="2"/>
             <w:tcBorders>
               <w:top w:val="single" w:sz="6" w:space="0" w:color="00000A"/>
               <w:left w:val="single" w:sz="6" w:space="0" w:color="00000A"/>
@@ -3941,6 +3948,7 @@
         <w:tc>
           <w:tcPr>
             <w:tcW w:w="2243" w:type="dxa"/>
+            <w:gridSpan w:val="2"/>
             <w:tcBorders>
               <w:top w:val="single" w:sz="6" w:space="0" w:color="00000A"/>
               <w:left w:val="single" w:sz="6" w:space="0" w:color="00000A"/>
@@ -3986,46 +3994,47 @@
         </w:tc>
         <w:tc>
           <w:tcPr>
-            <w:tcW w:w="2245" w:type="dxa"/>
-            <w:tcBorders>
-              <w:top w:val="single" w:sz="6" w:space="0" w:color="00000A"/>
-              <w:left w:val="single" w:sz="6" w:space="0" w:color="00000A"/>
-              <w:bottom w:val="single" w:sz="6" w:space="0" w:color="00000A"/>
-              <w:insideH w:val="single" w:sz="6" w:space="0" w:color="00000A"/>
-              <w:right w:val="single" w:sz="6" w:space="0" w:color="00000A"/>
-              <w:insideV w:val="single" w:sz="6" w:space="0" w:color="00000A"/>
-            </w:tcBorders>
-            <w:shd w:fill="FFFFFF" w:val="clear"/>
-            <w:tcMar>
-              <w:left w:w="-7" w:type="dxa"/>
-            </w:tcMar>
-            <w:vAlign w:val="center"/>
-          </w:tcPr>
-          <w:p>
-            <w:pPr>
-              <w:pStyle w:val="Normal"/>
-              <w:spacing w:lineRule="exact" w:line="330"/>
-              <w:jc w:val="center"/>
-              <w:rPr>
-                <w:rFonts w:eastAsia="方正书宋简体"/>
-                <w:bCs/>
-                <w:sz w:val="24"/>
-                <w:szCs w:val="24"/>
-              </w:rPr>
-            </w:pPr>
-            <w:r>
-              <w:rPr>
-                <w:rFonts w:eastAsia="方正书宋简体"/>
-                <w:bCs/>
-                <w:sz w:val="24"/>
-                <w:szCs w:val="24"/>
-              </w:rPr>
-            </w:r>
-          </w:p>
-        </w:tc>
-        <w:tc>
-          <w:tcPr>
-            <w:tcW w:w="2280" w:type="dxa"/>
+            <w:tcW w:w="2244" w:type="dxa"/>
+            <w:gridSpan w:val="2"/>
+            <w:tcBorders>
+              <w:top w:val="single" w:sz="6" w:space="0" w:color="00000A"/>
+              <w:left w:val="single" w:sz="6" w:space="0" w:color="00000A"/>
+              <w:bottom w:val="single" w:sz="6" w:space="0" w:color="00000A"/>
+              <w:insideH w:val="single" w:sz="6" w:space="0" w:color="00000A"/>
+              <w:right w:val="single" w:sz="6" w:space="0" w:color="00000A"/>
+              <w:insideV w:val="single" w:sz="6" w:space="0" w:color="00000A"/>
+            </w:tcBorders>
+            <w:shd w:fill="FFFFFF" w:val="clear"/>
+            <w:tcMar>
+              <w:left w:w="-7" w:type="dxa"/>
+            </w:tcMar>
+            <w:vAlign w:val="center"/>
+          </w:tcPr>
+          <w:p>
+            <w:pPr>
+              <w:pStyle w:val="Normal"/>
+              <w:spacing w:lineRule="exact" w:line="330"/>
+              <w:jc w:val="center"/>
+              <w:rPr>
+                <w:rFonts w:eastAsia="方正书宋简体"/>
+                <w:bCs/>
+                <w:sz w:val="24"/>
+                <w:szCs w:val="24"/>
+              </w:rPr>
+            </w:pPr>
+            <w:r>
+              <w:rPr>
+                <w:rFonts w:eastAsia="方正书宋简体"/>
+                <w:bCs/>
+                <w:sz w:val="24"/>
+                <w:szCs w:val="24"/>
+              </w:rPr>
+            </w:r>
+          </w:p>
+        </w:tc>
+        <w:tc>
+          <w:tcPr>
+            <w:tcW w:w="2282" w:type="dxa"/>
             <w:tcBorders>
               <w:top w:val="single" w:sz="6" w:space="0" w:color="00000A"/>
               <w:left w:val="single" w:sz="6" w:space="0" w:color="00000A"/>
@@ -4071,7 +4080,7 @@
         <w:tc>
           <w:tcPr>
             <w:tcW w:w="9642" w:type="dxa"/>
-            <w:gridSpan w:val="6"/>
+            <w:gridSpan w:val="9"/>
             <w:tcBorders>
               <w:top w:val="single" w:sz="6" w:space="0" w:color="00000A"/>
               <w:left w:val="single" w:sz="8" w:space="0" w:color="00000A"/>
@@ -4216,7 +4225,7 @@
         <w:tc>
           <w:tcPr>
             <w:tcW w:w="9642" w:type="dxa"/>
-            <w:gridSpan w:val="6"/>
+            <w:gridSpan w:val="9"/>
             <w:tcBorders>
               <w:top w:val="single" w:sz="6" w:space="0" w:color="00000A"/>
               <w:left w:val="single" w:sz="8" w:space="0" w:color="00000A"/>

</xml_diff>